<commit_message>
Fix the truncation of characters 17 and 18 in decoded messages.
</commit_message>
<xml_diff>
--- a/branches/wsjtx/WSJT-X_Users_Guide_Full.docx
+++ b/branches/wsjtx/WSJT-X_Users_Guide_Full.docx
@@ -1,6 +1,6 @@
 
 <file path=word/document.xml><?xml version="1.0" encoding="utf-8"?>
-<w:document xmlns:wpc="http://schemas.microsoft.com/office/word/2010/wordprocessingCanvas" xmlns:mc="http://schemas.openxmlformats.org/markup-compatibility/2006" xmlns:o="urn:schemas-microsoft-com:office:office" xmlns:r="http://schemas.openxmlformats.org/officeDocument/2006/relationships" xmlns:m="http://schemas.openxmlformats.org/officeDocument/2006/math" xmlns:v="urn:schemas-microsoft-com:vml" xmlns:wp14="http://schemas.microsoft.com/office/word/2010/wordprocessingDrawing" xmlns:wp="http://schemas.openxmlformats.org/drawingml/2006/wordprocessingDrawing" xmlns:w10="urn:schemas-microsoft-com:office:word" xmlns:w="http://schemas.openxmlformats.org/wordprocessingml/2006/main" xmlns:w14="http://schemas.microsoft.com/office/word/2010/wordml" xmlns:wpg="http://schemas.microsoft.com/office/word/2010/wordprocessingGroup" xmlns:wpi="http://schemas.microsoft.com/office/word/2010/wordprocessingInk" xmlns:wne="http://schemas.microsoft.com/office/word/2006/wordml" xmlns:wps="http://schemas.microsoft.com/office/word/2010/wordprocessingShape" mc:Ignorable="w14 wp14">
+<w:document xmlns:ve="http://schemas.openxmlformats.org/markup-compatibility/2006" xmlns:o="urn:schemas-microsoft-com:office:office" xmlns:r="http://schemas.openxmlformats.org/officeDocument/2006/relationships" xmlns:m="http://schemas.openxmlformats.org/officeDocument/2006/math" xmlns:v="urn:schemas-microsoft-com:vml" xmlns:wp="http://schemas.openxmlformats.org/drawingml/2006/wordprocessingDrawing" xmlns:w10="urn:schemas-microsoft-com:office:word" xmlns:w="http://schemas.openxmlformats.org/wordprocessingml/2006/main" xmlns:wne="http://schemas.microsoft.com/office/word/2006/wordml">
   <w:body>
     <w:p>
       <w:pPr>
@@ -939,7 +939,7 @@
       <w:bookmarkEnd w:id="0"/>
     </w:p>
     <w:p>
-      <w:hyperlink r:id="rId9" w:history="1">
+      <w:hyperlink r:id="rId8" w:history="1">
         <w:r>
           <w:rPr>
             <w:rStyle w:val="Hyperlink"/>
@@ -970,10 +970,28 @@
         <w:t xml:space="preserve">communication </w:t>
       </w:r>
       <w:r>
-        <w:t xml:space="preserve">with </w:t>
-      </w:r>
-      <w:r>
-        <w:t>very low power or when propagation conditions make signals weak.  The first four letters stand for “Weak Signal communication by K1JT”, and the “</w:t>
+        <w:t>using</w:t>
+      </w:r>
+      <w:r>
+        <w:t xml:space="preserve"> low power or when </w:t>
+      </w:r>
+      <w:r>
+        <w:t xml:space="preserve">(for some other reason) </w:t>
+      </w:r>
+      <w:r>
+        <w:t xml:space="preserve">signals </w:t>
+      </w:r>
+      <w:r>
+        <w:t xml:space="preserve">are </w:t>
+      </w:r>
+      <w:r>
+        <w:t xml:space="preserve">weak.  The first four letters </w:t>
+      </w:r>
+      <w:r>
+        <w:t xml:space="preserve">in the program name </w:t>
+      </w:r>
+      <w:r>
+        <w:t>stand for “Weak Signal communication by K1JT”, and the “</w:t>
       </w:r>
       <w:r>
         <w:rPr>
@@ -1026,7 +1044,13 @@
         <w:t>WSJT-X</w:t>
       </w:r>
       <w:r>
-        <w:t xml:space="preserve"> implements the new mode </w:t>
+        <w:t xml:space="preserve"> </w:t>
+      </w:r>
+      <w:r>
+        <w:t xml:space="preserve">offers </w:t>
+      </w:r>
+      <w:r>
+        <w:t xml:space="preserve">the new mode </w:t>
       </w:r>
       <w:r>
         <w:t xml:space="preserve">JT9, designed especially for use on the </w:t>
@@ -1062,7 +1086,7 @@
         <w:t xml:space="preserve">QSOs under extreme weak-signal conditions.  They use nearly identical message structure and source encoding.  JT65 is used for EME on the VHF/UHF bands, and for worldwide QRP communication at HF.  JT4 is used mainly on the microwave bands. In contrast, JT9 is optimized for </w:t>
       </w:r>
       <w:r>
-        <w:t xml:space="preserve">HF and lower frequencies, and especially </w:t>
+        <w:t xml:space="preserve">HF and lower frequencies, especially </w:t>
       </w:r>
       <w:r>
         <w:t xml:space="preserve">the 1.8 MHz, 472 kHz, and 137 kHz bands.  </w:t>
@@ -1084,16 +1108,36 @@
       <w:r>
         <w:t xml:space="preserve">JT9-2, JT9-5, JT9-10, and JT9-30 use 1, 2, 5, 10, and 30 minutes, respectively.  </w:t>
       </w:r>
+      <w:r>
+        <w:t xml:space="preserve">Even with JT9-1 a minimal QSO takes 5 </w:t>
+      </w:r>
+      <w:proofErr w:type="spellStart"/>
       <w:proofErr w:type="gramStart"/>
       <w:r>
-        <w:t>For  obvious</w:t>
-      </w:r>
+        <w:t>ot</w:t>
+      </w:r>
+      <w:proofErr w:type="spellEnd"/>
       <w:proofErr w:type="gramEnd"/>
       <w:r>
-        <w:t xml:space="preserve"> reasons JT9-1 is the </w:t>
-      </w:r>
-      <w:r>
-        <w:t>preferred submode under most circumstances; the s</w:t>
+        <w:t xml:space="preserve"> 6 minutes, so for </w:t>
+      </w:r>
+      <w:r>
+        <w:t xml:space="preserve">obvious reasons JT9-1 is the </w:t>
+      </w:r>
+      <w:r>
+        <w:t>preferred s</w:t>
+      </w:r>
+      <w:r>
+        <w:t>ubmode under most circumstances.</w:t>
+      </w:r>
+      <w:r>
+        <w:t xml:space="preserve"> </w:t>
+      </w:r>
+      <w:r>
+        <w:t xml:space="preserve"> T</w:t>
+      </w:r>
+      <w:r>
+        <w:t>he s</w:t>
       </w:r>
       <w:r>
         <w:t xml:space="preserve">ub-modes with longer transmissions trade reduced throughput for smaller bandwidth and increased sensitivity.  The slowest sub-mode, JT9-30, has total bandwidth 0.4 Hz and operates at signal-to-noise </w:t>
@@ -1102,7 +1146,13 @@
         <w:t>ratios as low as –</w:t>
       </w:r>
       <w:r>
-        <w:t>40 dB measured in the standard 2.5 kHz reference bandwidth.  JT9-1 is the recommended submode unless you really need the additional sensitivity of a slower mode.</w:t>
+        <w:t xml:space="preserve">40 dB measured in the standard 2.5 kHz reference bandwidth.  </w:t>
+      </w:r>
+      <w:r>
+        <w:t xml:space="preserve">It requires very stable oscillators in both transmitter and receiver.  </w:t>
+      </w:r>
+      <w:r>
+        <w:t>JT9-1 is the recommended submode unless you really need the additional sensitivity of a slower mode.</w:t>
       </w:r>
     </w:p>
     <w:p>
@@ -1155,7 +1205,13 @@
         <w:t>WSJT-X</w:t>
       </w:r>
       <w:r>
-        <w:t xml:space="preserve"> also runs under Linux, but we do not yet provide a click-to-install package.)</w:t>
+        <w:t xml:space="preserve"> also runs under Linux, but we do not yet provide a click-to-install package.</w:t>
+      </w:r>
+      <w:r>
+        <w:t xml:space="preserve">  See Appendix B.</w:t>
+      </w:r>
+      <w:r>
+        <w:t>)</w:t>
       </w:r>
     </w:p>
     <w:p>
@@ -1166,7 +1222,7 @@
         </w:numPr>
       </w:pPr>
       <w:r>
-        <w:t xml:space="preserve">Pentium </w:t>
+        <w:t xml:space="preserve">1.5 GHz </w:t>
       </w:r>
       <w:r>
         <w:t xml:space="preserve">or faster CPU and </w:t>
@@ -1211,7 +1267,10 @@
         <w:t>Computer-to-radio interface using a serial port to key your PTT line</w:t>
       </w:r>
       <w:r>
-        <w:t xml:space="preserve"> or for CAT control</w:t>
+        <w:t>,</w:t>
+      </w:r>
+      <w:r>
+        <w:t xml:space="preserve"> or CAT control</w:t>
       </w:r>
       <w:r>
         <w:t xml:space="preserve">.  </w:t>
@@ -1225,6 +1284,7 @@
         </w:numPr>
       </w:pPr>
       <w:r>
+        <w:lastRenderedPageBreak/>
         <w:t xml:space="preserve">Audio connections between transceiver and sound card  </w:t>
       </w:r>
     </w:p>
@@ -1236,17 +1296,10 @@
         </w:numPr>
       </w:pPr>
       <w:r>
-        <w:lastRenderedPageBreak/>
         <w:t>A means for synchronizing your computer clock to UTC</w:t>
       </w:r>
       <w:r>
         <w:t xml:space="preserve">.  I recommend </w:t>
-      </w:r>
-      <w:r>
-        <w:rPr>
-          <w:rFonts w:ascii="Arial" w:eastAsia="Times New Roman" w:hAnsi="Arial" w:cs="Arial"/>
-        </w:rPr>
-        <w:t xml:space="preserve">is </w:t>
       </w:r>
       <w:proofErr w:type="spellStart"/>
       <w:r>
@@ -1284,7 +1337,7 @@
         </w:rPr>
         <w:t xml:space="preserve"> </w:t>
       </w:r>
-      <w:hyperlink r:id="rId10" w:history="1">
+      <w:hyperlink r:id="rId9" w:history="1">
         <w:r>
           <w:rPr>
             <w:rFonts w:ascii="Arial" w:eastAsia="Times New Roman" w:hAnsi="Arial" w:cs="Arial"/>
@@ -1350,10 +1403,17 @@
       <w:r>
         <w:rPr>
           <w:rFonts w:eastAsia="Times New Roman"/>
-        </w:rPr>
-        <w:t xml:space="preserve">WSJT-X can be downloaded from the WSJT Home Page at </w:t>
-      </w:r>
-      <w:hyperlink r:id="rId11" w:history="1">
+          <w:i/>
+        </w:rPr>
+        <w:t>WSJT-X</w:t>
+      </w:r>
+      <w:r>
+        <w:rPr>
+          <w:rFonts w:eastAsia="Times New Roman"/>
+        </w:rPr>
+        <w:t xml:space="preserve"> can be downloaded from the WSJT Home Page at </w:t>
+      </w:r>
+      <w:hyperlink r:id="rId10" w:history="1">
         <w:r>
           <w:rPr>
             <w:rStyle w:val="Hyperlink"/>
@@ -1366,7 +1426,20 @@
         <w:rPr>
           <w:rFonts w:eastAsia="Times New Roman"/>
         </w:rPr>
-        <w:t xml:space="preserve">. Click on the WSJT link at the left margin and then on the appropriate download link for WSJT-X.  </w:t>
+        <w:t xml:space="preserve">. Click on the WSJT link at the left margin and then on the appropriate download link for </w:t>
+      </w:r>
+      <w:r>
+        <w:rPr>
+          <w:rFonts w:eastAsia="Times New Roman"/>
+          <w:i/>
+        </w:rPr>
+        <w:t>WSJT-X</w:t>
+      </w:r>
+      <w:r>
+        <w:rPr>
+          <w:rFonts w:eastAsia="Times New Roman"/>
+        </w:rPr>
+        <w:t xml:space="preserve">.  </w:t>
       </w:r>
     </w:p>
     <w:p>
@@ -1468,20 +1541,7 @@
         <w:rPr>
           <w:rFonts w:eastAsia="Times New Roman"/>
         </w:rPr>
-        <w:t xml:space="preserve">window, and if necessary click the </w:t>
-      </w:r>
-      <w:r>
-        <w:rPr>
-          <w:rFonts w:eastAsia="Times New Roman"/>
-          <w:b/>
-        </w:rPr>
-        <w:t>Stop</w:t>
-      </w:r>
-      <w:r>
-        <w:rPr>
-          <w:rFonts w:eastAsia="Times New Roman"/>
-        </w:rPr>
-        <w:t xml:space="preserve"> button on the main window to halt any data acquisition.</w:t>
+        <w:t>window.</w:t>
       </w:r>
     </w:p>
     <w:p>
@@ -1495,9 +1555,10 @@
       <w:r>
         <w:rPr>
           <w:rFonts w:eastAsia="Times New Roman"/>
+          <w:noProof/>
         </w:rPr>
         <w:drawing>
-          <wp:inline distT="0" distB="0" distL="0" distR="0" wp14:anchorId="3E25DF37" wp14:editId="4DF11E1E">
+          <wp:inline distT="0" distB="0" distL="0" distR="0">
             <wp:extent cx="4181475" cy="4043446"/>
             <wp:effectExtent l="0" t="0" r="0" b="0"/>
             <wp:docPr id="21" name="Picture 21"/>
@@ -1512,10 +1573,10 @@
                     <pic:cNvPicPr/>
                   </pic:nvPicPr>
                   <pic:blipFill>
-                    <a:blip r:embed="rId12">
+                    <a:blip r:embed="rId11" cstate="print">
                       <a:extLst>
                         <a:ext uri="{28A0092B-C50C-407E-A947-70E740481C1C}">
-                          <a14:useLocalDpi xmlns:a14="http://schemas.microsoft.com/office/drawing/2010/main" val="0"/>
+                          <a14:useLocalDpi xmlns:a14="http://schemas.microsoft.com/office/drawing/2010/main" xmlns:wps="http://schemas.microsoft.com/office/word/2010/wordprocessingShape" xmlns:wpi="http://schemas.microsoft.com/office/word/2010/wordprocessingInk" xmlns:wpg="http://schemas.microsoft.com/office/word/2010/wordprocessingGroup" xmlns:w14="http://schemas.microsoft.com/office/word/2010/wordml" xmlns:w="http://schemas.openxmlformats.org/wordprocessingml/2006/main" xmlns:w10="urn:schemas-microsoft-com:office:word" xmlns:wp14="http://schemas.microsoft.com/office/word/2010/wordprocessingDrawing" xmlns:v="urn:schemas-microsoft-com:vml" xmlns:o="urn:schemas-microsoft-com:office:office" xmlns:mc="http://schemas.openxmlformats.org/markup-compatibility/2006" xmlns:wpc="http://schemas.microsoft.com/office/word/2010/wordprocessingCanvas" xmlns="" val="0"/>
                         </a:ext>
                       </a:extLst>
                     </a:blip>
@@ -1573,13 +1634,70 @@
         <w:rPr>
           <w:rFonts w:eastAsia="Times New Roman"/>
         </w:rPr>
-        <w:t xml:space="preserve">Select submode </w:t>
+        <w:t>I</w:t>
+      </w:r>
+      <w:r>
+        <w:rPr>
+          <w:rFonts w:eastAsia="Times New Roman"/>
+        </w:rPr>
+        <w:t>f necessary</w:t>
+      </w:r>
+      <w:r>
+        <w:rPr>
+          <w:rFonts w:eastAsia="Times New Roman"/>
+        </w:rPr>
+        <w:t>,</w:t>
+      </w:r>
+      <w:r>
+        <w:rPr>
+          <w:rFonts w:eastAsia="Times New Roman"/>
+        </w:rPr>
+        <w:t xml:space="preserve"> click the </w:t>
       </w:r>
       <w:r>
         <w:rPr>
           <w:rFonts w:eastAsia="Times New Roman"/>
           <w:b/>
         </w:rPr>
+        <w:t>Stop</w:t>
+      </w:r>
+      <w:r>
+        <w:rPr>
+          <w:rFonts w:eastAsia="Times New Roman"/>
+        </w:rPr>
+        <w:t xml:space="preserve"> button on the main window to halt any data acquisition</w:t>
+      </w:r>
+      <w:r>
+        <w:rPr>
+          <w:rFonts w:eastAsia="Times New Roman"/>
+        </w:rPr>
+        <w:t xml:space="preserve"> </w:t>
+      </w:r>
+      <w:r>
+        <w:rPr>
+          <w:rFonts w:eastAsia="Times New Roman"/>
+        </w:rPr>
+        <w:t xml:space="preserve">Select </w:t>
+      </w:r>
+      <w:proofErr w:type="spellStart"/>
+      <w:r>
+        <w:rPr>
+          <w:rFonts w:eastAsia="Times New Roman"/>
+        </w:rPr>
+        <w:t>submode</w:t>
+      </w:r>
+      <w:proofErr w:type="spellEnd"/>
+      <w:r>
+        <w:rPr>
+          <w:rFonts w:eastAsia="Times New Roman"/>
+        </w:rPr>
+        <w:t xml:space="preserve"> </w:t>
+      </w:r>
+      <w:r>
+        <w:rPr>
+          <w:rFonts w:eastAsia="Times New Roman"/>
+          <w:b/>
+        </w:rPr>
         <w:t>JT9-1</w:t>
       </w:r>
       <w:r>
@@ -1690,7 +1808,19 @@
         <w:rPr>
           <w:rFonts w:eastAsia="Times New Roman"/>
         </w:rPr>
-        <w:t xml:space="preserve"> button) to choose the alternative set of controls for generating and selecting messages to be transmitted.  Then select </w:t>
+        <w:t xml:space="preserve"> button</w:t>
+      </w:r>
+      <w:r>
+        <w:rPr>
+          <w:rFonts w:eastAsia="Times New Roman"/>
+        </w:rPr>
+        <w:t xml:space="preserve"> on the main window</w:t>
+      </w:r>
+      <w:r>
+        <w:rPr>
+          <w:rFonts w:eastAsia="Times New Roman"/>
+        </w:rPr>
+        <w:t xml:space="preserve">) to choose the alternative set of controls for generating and selecting messages to be transmitted.  Then select </w:t>
       </w:r>
       <w:r>
         <w:rPr>
@@ -1717,9 +1847,10 @@
       <w:r>
         <w:rPr>
           <w:rFonts w:eastAsia="Times New Roman"/>
+          <w:noProof/>
         </w:rPr>
         <w:drawing>
-          <wp:inline distT="0" distB="0" distL="0" distR="0" wp14:anchorId="04F48270" wp14:editId="333CC1EE">
+          <wp:inline distT="0" distB="0" distL="0" distR="0">
             <wp:extent cx="5943600" cy="2745740"/>
             <wp:effectExtent l="0" t="0" r="0" b="0"/>
             <wp:docPr id="22" name="Picture 22"/>
@@ -1734,10 +1865,10 @@
                     <pic:cNvPicPr/>
                   </pic:nvPicPr>
                   <pic:blipFill>
-                    <a:blip r:embed="rId13">
+                    <a:blip r:embed="rId12" cstate="print">
                       <a:extLst>
                         <a:ext uri="{28A0092B-C50C-407E-A947-70E740481C1C}">
-                          <a14:useLocalDpi xmlns:a14="http://schemas.microsoft.com/office/drawing/2010/main" val="0"/>
+                          <a14:useLocalDpi xmlns:a14="http://schemas.microsoft.com/office/drawing/2010/main" xmlns:wps="http://schemas.microsoft.com/office/word/2010/wordprocessingShape" xmlns:wpi="http://schemas.microsoft.com/office/word/2010/wordprocessingInk" xmlns:wpg="http://schemas.microsoft.com/office/word/2010/wordprocessingGroup" xmlns:w14="http://schemas.microsoft.com/office/word/2010/wordml" xmlns:w="http://schemas.openxmlformats.org/wordprocessingml/2006/main" xmlns:w10="urn:schemas-microsoft-com:office:word" xmlns:wp14="http://schemas.microsoft.com/office/word/2010/wordprocessingDrawing" xmlns:v="urn:schemas-microsoft-com:vml" xmlns:o="urn:schemas-microsoft-com:office:office" xmlns:mc="http://schemas.openxmlformats.org/markup-compatibility/2006" xmlns:wpc="http://schemas.microsoft.com/office/word/2010/wordprocessingCanvas" xmlns="" val="0"/>
                         </a:ext>
                       </a:extLst>
                     </a:blip>
@@ -1773,7 +1904,196 @@
         <w:rPr>
           <w:rFonts w:eastAsia="Times New Roman"/>
         </w:rPr>
-        <w:t xml:space="preserve">Notice on the waterfall frequency scale that the narrow-band Rx frequency is marked in green and the </w:t>
+        <w:t xml:space="preserve">Notice </w:t>
+      </w:r>
+      <w:r>
+        <w:rPr>
+          <w:rFonts w:eastAsia="Times New Roman"/>
+        </w:rPr>
+        <w:t xml:space="preserve">the green, red, and blue markers </w:t>
+      </w:r>
+      <w:r>
+        <w:rPr>
+          <w:rFonts w:eastAsia="Times New Roman"/>
+        </w:rPr>
+        <w:t>on the waterfall frequency scale</w:t>
+      </w:r>
+      <w:r>
+        <w:rPr>
+          <w:rFonts w:eastAsia="Times New Roman"/>
+        </w:rPr>
+        <w:t xml:space="preserve">.  Decoding in JT9 mode takes place at the end of a receive sequence and is organized in two stages.  The first decodes </w:t>
+      </w:r>
+      <w:r>
+        <w:rPr>
+          <w:rFonts w:eastAsia="Times New Roman"/>
+        </w:rPr>
+        <w:t xml:space="preserve">are </w:t>
+      </w:r>
+      <w:r>
+        <w:rPr>
+          <w:rFonts w:eastAsia="Times New Roman"/>
+        </w:rPr>
+        <w:t>at the selected Rx frequency indicated by the green marker</w:t>
+      </w:r>
+      <w:r>
+        <w:rPr>
+          <w:rFonts w:eastAsia="Times New Roman"/>
+        </w:rPr>
+        <w:t>.  These appear in the both the left (“QSO Frequency”) and right (“Band Activity”) text windows</w:t>
+      </w:r>
+      <w:r>
+        <w:rPr>
+          <w:rFonts w:eastAsia="Times New Roman"/>
+        </w:rPr>
+        <w:t xml:space="preserve">.  </w:t>
+      </w:r>
+      <w:r>
+        <w:rPr>
+          <w:rFonts w:eastAsia="Times New Roman"/>
+        </w:rPr>
+        <w:t xml:space="preserve">The decoder then finds and decodes </w:t>
+      </w:r>
+      <w:proofErr w:type="spellStart"/>
+      <w:r>
+        <w:rPr>
+          <w:rFonts w:eastAsia="Times New Roman"/>
+        </w:rPr>
+        <w:t>att</w:t>
+      </w:r>
+      <w:proofErr w:type="spellEnd"/>
+      <w:r>
+        <w:rPr>
+          <w:rFonts w:eastAsia="Times New Roman"/>
+        </w:rPr>
+        <w:t xml:space="preserve"> JT9 signals between the blue markers at frequencies </w:t>
+      </w:r>
+      <w:r>
+        <w:rPr>
+          <w:rFonts w:eastAsia="Times New Roman"/>
+          <w:b/>
+        </w:rPr>
+        <w:t>f</w:t>
+      </w:r>
+      <w:r>
+        <w:rPr>
+          <w:rFonts w:eastAsia="Times New Roman"/>
+          <w:b/>
+        </w:rPr>
+        <w:t xml:space="preserve"> </w:t>
+      </w:r>
+      <w:r>
+        <w:rPr>
+          <w:rFonts w:eastAsia="Times New Roman"/>
+          <w:b/>
+        </w:rPr>
+        <w:t xml:space="preserve">Min </w:t>
+      </w:r>
+      <w:r>
+        <w:rPr>
+          <w:rFonts w:eastAsia="Times New Roman"/>
+        </w:rPr>
+        <w:t xml:space="preserve">and </w:t>
+      </w:r>
+      <w:r>
+        <w:rPr>
+          <w:rFonts w:eastAsia="Times New Roman"/>
+          <w:b/>
+        </w:rPr>
+        <w:t>f</w:t>
+      </w:r>
+      <w:r>
+        <w:rPr>
+          <w:rFonts w:eastAsia="Times New Roman"/>
+          <w:b/>
+        </w:rPr>
+        <w:t xml:space="preserve"> Max. </w:t>
+      </w:r>
+      <w:r>
+        <w:rPr>
+          <w:rFonts w:eastAsia="Times New Roman"/>
+        </w:rPr>
+        <w:t xml:space="preserve">The normal wideband </w:t>
+      </w:r>
+      <w:r>
+        <w:rPr>
+          <w:rFonts w:eastAsia="Times New Roman"/>
+        </w:rPr>
+        <w:t xml:space="preserve">decoding </w:t>
+      </w:r>
+      <w:r>
+        <w:rPr>
+          <w:rFonts w:eastAsia="Times New Roman"/>
+        </w:rPr>
+        <w:t xml:space="preserve">range is 1000 – 2000 Hz, but you can move the limits using the </w:t>
+      </w:r>
+      <w:r>
+        <w:rPr>
+          <w:rFonts w:eastAsia="Times New Roman"/>
+          <w:b/>
+        </w:rPr>
+        <w:t>f</w:t>
+      </w:r>
+      <w:r>
+        <w:rPr>
+          <w:rFonts w:eastAsia="Times New Roman"/>
+          <w:b/>
+        </w:rPr>
+        <w:t xml:space="preserve"> </w:t>
+      </w:r>
+      <w:r>
+        <w:rPr>
+          <w:rFonts w:eastAsia="Times New Roman"/>
+          <w:b/>
+        </w:rPr>
+        <w:t xml:space="preserve">Min </w:t>
+      </w:r>
+      <w:proofErr w:type="gramStart"/>
+      <w:r>
+        <w:rPr>
+          <w:rFonts w:eastAsia="Times New Roman"/>
+        </w:rPr>
+        <w:t xml:space="preserve">and </w:t>
+      </w:r>
+      <w:r>
+        <w:rPr>
+          <w:rFonts w:eastAsia="Times New Roman"/>
+        </w:rPr>
+        <w:t xml:space="preserve"> </w:t>
+      </w:r>
+      <w:r>
+        <w:rPr>
+          <w:rFonts w:eastAsia="Times New Roman"/>
+          <w:b/>
+        </w:rPr>
+        <w:t>f</w:t>
+      </w:r>
+      <w:proofErr w:type="gramEnd"/>
+      <w:r>
+        <w:rPr>
+          <w:rFonts w:eastAsia="Times New Roman"/>
+          <w:b/>
+        </w:rPr>
+        <w:t xml:space="preserve"> </w:t>
+      </w:r>
+      <w:r>
+        <w:rPr>
+          <w:rFonts w:eastAsia="Times New Roman"/>
+          <w:b/>
+        </w:rPr>
+        <w:t xml:space="preserve">Max </w:t>
+      </w:r>
+      <w:r>
+        <w:rPr>
+          <w:rFonts w:eastAsia="Times New Roman"/>
+        </w:rPr>
+        <w:t>spinner controls.</w:t>
+      </w:r>
+      <w:r>
+        <w:rPr>
+          <w:rFonts w:eastAsia="Times New Roman"/>
+        </w:rPr>
+        <w:t xml:space="preserve">  The red marker indicates the </w:t>
       </w:r>
       <w:proofErr w:type="spellStart"/>
       <w:proofErr w:type="gramStart"/>
@@ -1789,61 +2109,7 @@
         <w:rPr>
           <w:rFonts w:eastAsia="Times New Roman"/>
         </w:rPr>
-        <w:t xml:space="preserve"> frequency in red.  The wideband decoding range is marked by blue arrows.  The normal wideband range is 1000 – 2000 Hz, but you can move the limits using the </w:t>
-      </w:r>
-      <w:r>
-        <w:rPr>
-          <w:rFonts w:eastAsia="Times New Roman"/>
-          <w:b/>
-        </w:rPr>
-        <w:t>f</w:t>
-      </w:r>
-      <w:r>
-        <w:rPr>
-          <w:rFonts w:eastAsia="Times New Roman"/>
-          <w:b/>
-        </w:rPr>
-        <w:t xml:space="preserve"> </w:t>
-      </w:r>
-      <w:r>
-        <w:rPr>
-          <w:rFonts w:eastAsia="Times New Roman"/>
-          <w:b/>
-        </w:rPr>
-        <w:t xml:space="preserve">Min </w:t>
-      </w:r>
-      <w:r>
-        <w:rPr>
-          <w:rFonts w:eastAsia="Times New Roman"/>
-        </w:rPr>
-        <w:t xml:space="preserve">and </w:t>
-      </w:r>
-      <w:r>
-        <w:rPr>
-          <w:rFonts w:eastAsia="Times New Roman"/>
-          <w:b/>
-        </w:rPr>
-        <w:t>f</w:t>
-      </w:r>
-      <w:r>
-        <w:rPr>
-          <w:rFonts w:eastAsia="Times New Roman"/>
-          <w:b/>
-        </w:rPr>
-        <w:t xml:space="preserve"> </w:t>
-      </w:r>
-      <w:r>
-        <w:rPr>
-          <w:rFonts w:eastAsia="Times New Roman"/>
-          <w:b/>
-        </w:rPr>
-        <w:t xml:space="preserve">Max </w:t>
-      </w:r>
-      <w:r>
-        <w:rPr>
-          <w:rFonts w:eastAsia="Times New Roman"/>
-        </w:rPr>
-        <w:t>spinner controls.</w:t>
+        <w:t xml:space="preserve"> frequency.</w:t>
       </w:r>
     </w:p>
     <w:p>
@@ -1854,59 +2120,14 @@
           <w:rFonts w:eastAsia="Times New Roman"/>
         </w:rPr>
       </w:pPr>
-    </w:p>
-    <w:p>
-      <w:pPr>
-        <w:spacing w:after="120" w:afterAutospacing="0"/>
-        <w:ind w:left="360"/>
-        <w:rPr>
-          <w:rFonts w:eastAsia="Times New Roman"/>
-        </w:rPr>
-      </w:pPr>
-      <w:r>
-        <w:rPr>
-          <w:rFonts w:eastAsia="Times New Roman"/>
-        </w:rPr>
-        <w:t>Note that two JT9 signals have been decoded: KF7JGF is calling CQ, and G4HSK is responding to a CQ from K1JT.  These signals are visible on the waterfall near audio frequencies 1140 and 1238 Hz, respectively.  At SNR = -25 dB, the signal from G4HSK is close to the minimum for reliable decoding.  The strong, wide signal between about 1400 and 1800 Hz is some other data mode; the JT9 decoder will spend some time trying to make sense of it, and then will eventually ignore it.  The KF7JGF signal is highlighted in green because he is calling CQ.  The signal from G4HSK is highlighted in red because it is directed to “</w:t>
-      </w:r>
-      <w:proofErr w:type="spellStart"/>
-      <w:r>
-        <w:rPr>
-          <w:rFonts w:eastAsia="Times New Roman"/>
-        </w:rPr>
-        <w:t>MyCall</w:t>
-      </w:r>
-      <w:proofErr w:type="spellEnd"/>
-      <w:r>
-        <w:rPr>
-          <w:rFonts w:eastAsia="Times New Roman"/>
-        </w:rPr>
-        <w:t>”, in this case K1JT.</w:t>
-      </w:r>
-    </w:p>
-    <w:p>
-      <w:pPr>
-        <w:spacing w:after="120" w:afterAutospacing="0"/>
-        <w:ind w:left="360"/>
-        <w:rPr>
-          <w:rFonts w:eastAsia="Times New Roman"/>
-        </w:rPr>
-      </w:pPr>
-    </w:p>
-    <w:p>
-      <w:pPr>
-        <w:spacing w:after="120" w:afterAutospacing="0"/>
-        <w:ind w:left="360"/>
-        <w:rPr>
-          <w:rFonts w:eastAsia="Times New Roman"/>
-        </w:rPr>
-      </w:pPr>
-      <w:r>
-        <w:rPr>
-          <w:rFonts w:eastAsia="Times New Roman"/>
-        </w:rPr>
+      <w:r>
+        <w:rPr>
+          <w:rFonts w:eastAsia="Times New Roman"/>
+          <w:noProof/>
+        </w:rPr>
+        <w:lastRenderedPageBreak/>
         <w:drawing>
-          <wp:inline distT="0" distB="0" distL="0" distR="0" wp14:anchorId="473CA008" wp14:editId="7BD41FEE">
+          <wp:inline distT="0" distB="0" distL="0" distR="0">
             <wp:extent cx="5943600" cy="4126230"/>
             <wp:effectExtent l="0" t="0" r="0" b="7620"/>
             <wp:docPr id="23" name="Picture 23"/>
@@ -1921,10 +2142,10 @@
                     <pic:cNvPicPr/>
                   </pic:nvPicPr>
                   <pic:blipFill>
-                    <a:blip r:embed="rId14">
+                    <a:blip r:embed="rId13" cstate="print">
                       <a:extLst>
                         <a:ext uri="{28A0092B-C50C-407E-A947-70E740481C1C}">
-                          <a14:useLocalDpi xmlns:a14="http://schemas.microsoft.com/office/drawing/2010/main" val="0"/>
+                          <a14:useLocalDpi xmlns:a14="http://schemas.microsoft.com/office/drawing/2010/main" xmlns:wps="http://schemas.microsoft.com/office/word/2010/wordprocessingShape" xmlns:wpi="http://schemas.microsoft.com/office/word/2010/wordprocessingInk" xmlns:wpg="http://schemas.microsoft.com/office/word/2010/wordprocessingGroup" xmlns:w14="http://schemas.microsoft.com/office/word/2010/wordml" xmlns:w="http://schemas.openxmlformats.org/wordprocessingml/2006/main" xmlns:w10="urn:schemas-microsoft-com:office:word" xmlns:wp14="http://schemas.microsoft.com/office/word/2010/wordprocessingDrawing" xmlns:v="urn:schemas-microsoft-com:vml" xmlns:o="urn:schemas-microsoft-com:office:office" xmlns:mc="http://schemas.openxmlformats.org/markup-compatibility/2006" xmlns:wpc="http://schemas.microsoft.com/office/word/2010/wordprocessingCanvas" xmlns="" val="0"/>
                         </a:ext>
                       </a:extLst>
                     </a:blip>
@@ -1950,6 +2171,7 @@
     </w:p>
     <w:p>
       <w:pPr>
+        <w:pStyle w:val="ListParagraph"/>
         <w:numPr>
           <w:ilvl w:val="0"/>
           <w:numId w:val="6"/>
@@ -1963,6 +2185,38 @@
         <w:rPr>
           <w:rFonts w:eastAsia="Times New Roman"/>
         </w:rPr>
+        <w:t>Note that two JT9 signals have been decoded: KF7JGF is calling CQ, and G4HSK is responding to a CQ from K1JT.  These signals are visible on the waterfall near audio frequencies 1140 and 1238 Hz, respectively.  At SNR = –25 dB, the signal from G4HSK is close to the minimum for reliable decoding.  The strong, wide signal between about 1400 and 1800 Hz is some other data mode; the JT9 decoder will spend some time trying to make sense of it, and will then ignore it.  The KF7JGF signal is highlighted in green because he is calling CQ.  The signal from G4HSK is highlighted in red because it is directed to “</w:t>
+      </w:r>
+      <w:proofErr w:type="spellStart"/>
+      <w:r>
+        <w:rPr>
+          <w:rFonts w:eastAsia="Times New Roman"/>
+        </w:rPr>
+        <w:t>MyCall</w:t>
+      </w:r>
+      <w:proofErr w:type="spellEnd"/>
+      <w:r>
+        <w:rPr>
+          <w:rFonts w:eastAsia="Times New Roman"/>
+        </w:rPr>
+        <w:t>”, in this case K1JT.</w:t>
+      </w:r>
+    </w:p>
+    <w:p>
+      <w:pPr>
+        <w:numPr>
+          <w:ilvl w:val="0"/>
+          <w:numId w:val="6"/>
+        </w:numPr>
+        <w:spacing w:after="120" w:afterAutospacing="0"/>
+        <w:rPr>
+          <w:rFonts w:eastAsia="Times New Roman"/>
+        </w:rPr>
+      </w:pPr>
+      <w:r>
+        <w:rPr>
+          <w:rFonts w:eastAsia="Times New Roman"/>
+        </w:rPr>
         <w:t>To gain</w:t>
       </w:r>
       <w:r>
@@ -1981,7 +2235,43 @@
         <w:rPr>
           <w:rFonts w:eastAsia="Times New Roman"/>
         </w:rPr>
-        <w:t>controls you will use frequently when making QSOs, try clicking with the mouse on the decoded text lines and on the waterfall spectrum display.  You should be able to confirm the following behavior:</w:t>
+        <w:t xml:space="preserve">controls </w:t>
+      </w:r>
+      <w:r>
+        <w:rPr>
+          <w:rFonts w:eastAsia="Times New Roman"/>
+        </w:rPr>
+        <w:t xml:space="preserve">to be </w:t>
+      </w:r>
+      <w:r>
+        <w:rPr>
+          <w:rFonts w:eastAsia="Times New Roman"/>
+        </w:rPr>
+        <w:t>use</w:t>
+      </w:r>
+      <w:r>
+        <w:rPr>
+          <w:rFonts w:eastAsia="Times New Roman"/>
+        </w:rPr>
+        <w:t>d</w:t>
+      </w:r>
+      <w:r>
+        <w:rPr>
+          <w:rFonts w:eastAsia="Times New Roman"/>
+        </w:rPr>
+        <w:t xml:space="preserve"> </w:t>
+      </w:r>
+      <w:r>
+        <w:rPr>
+          <w:rFonts w:eastAsia="Times New Roman"/>
+        </w:rPr>
+        <w:t xml:space="preserve">for </w:t>
+      </w:r>
+      <w:r>
+        <w:rPr>
+          <w:rFonts w:eastAsia="Times New Roman"/>
+        </w:rPr>
+        <w:t>making QSOs, try clicking with the mouse on the decoded text lines and on the waterfall spectrum display.  You should be able to confirm the following behavior:</w:t>
       </w:r>
     </w:p>
     <w:p>
@@ -1999,23 +2289,139 @@
         <w:rPr>
           <w:rFonts w:eastAsia="Times New Roman"/>
         </w:rPr>
-        <w:t xml:space="preserve">Double-click on decode line highlighted in green — copy callsign and locator of station calling CQ to “DX Call” and “DX grid”; generate suitable messages for minimal QSO with this station; </w:t>
+        <w:t xml:space="preserve">Double-click on </w:t>
+      </w:r>
+      <w:r>
+        <w:rPr>
+          <w:rFonts w:eastAsia="Times New Roman"/>
+        </w:rPr>
+        <w:t xml:space="preserve">the </w:t>
+      </w:r>
+      <w:r>
+        <w:rPr>
+          <w:rFonts w:eastAsia="Times New Roman"/>
+        </w:rPr>
+        <w:t>decode</w:t>
+      </w:r>
+      <w:r>
+        <w:rPr>
+          <w:rFonts w:eastAsia="Times New Roman"/>
+        </w:rPr>
+        <w:t>d</w:t>
+      </w:r>
+      <w:r>
+        <w:rPr>
+          <w:rFonts w:eastAsia="Times New Roman"/>
+        </w:rPr>
+        <w:t xml:space="preserve"> line highlighted in green</w:t>
+      </w:r>
+      <w:r>
+        <w:rPr>
+          <w:rFonts w:eastAsia="Times New Roman"/>
+        </w:rPr>
+        <w:t xml:space="preserve">.  This </w:t>
+      </w:r>
+      <w:r>
+        <w:rPr>
+          <w:rFonts w:eastAsia="Times New Roman"/>
+        </w:rPr>
+        <w:t>action copies</w:t>
+      </w:r>
+      <w:r>
+        <w:rPr>
+          <w:rFonts w:eastAsia="Times New Roman"/>
+        </w:rPr>
+        <w:t xml:space="preserve"> </w:t>
       </w:r>
       <w:proofErr w:type="spellStart"/>
       <w:r>
         <w:rPr>
           <w:rFonts w:eastAsia="Times New Roman"/>
         </w:rPr>
-        <w:t>moce</w:t>
+        <w:t>callsign</w:t>
       </w:r>
       <w:proofErr w:type="spellEnd"/>
       <w:r>
         <w:rPr>
           <w:rFonts w:eastAsia="Times New Roman"/>
         </w:rPr>
-        <w:t xml:space="preserve"> Rx (green) and </w:t>
+        <w:t xml:space="preserve"> and locator of </w:t>
+      </w:r>
+      <w:r>
+        <w:rPr>
+          <w:rFonts w:eastAsia="Times New Roman"/>
+        </w:rPr>
+        <w:t xml:space="preserve">a </w:t>
+      </w:r>
+      <w:r>
+        <w:rPr>
+          <w:rFonts w:eastAsia="Times New Roman"/>
+        </w:rPr>
+        <w:t xml:space="preserve">station calling CQ to </w:t>
+      </w:r>
+      <w:r>
+        <w:rPr>
+          <w:rFonts w:eastAsia="Times New Roman"/>
+        </w:rPr>
+        <w:t>the “DX Call” and “DX grid” entry fields</w:t>
+      </w:r>
+      <w:r>
+        <w:rPr>
+          <w:rFonts w:eastAsia="Times New Roman"/>
+        </w:rPr>
+        <w:t>,</w:t>
+      </w:r>
+      <w:r>
+        <w:rPr>
+          <w:rFonts w:eastAsia="Times New Roman"/>
+        </w:rPr>
+        <w:t xml:space="preserve"> and then</w:t>
+      </w:r>
+      <w:r>
+        <w:rPr>
+          <w:rFonts w:eastAsia="Times New Roman"/>
+        </w:rPr>
+        <w:t xml:space="preserve"> generate</w:t>
+      </w:r>
+      <w:r>
+        <w:rPr>
+          <w:rFonts w:eastAsia="Times New Roman"/>
+        </w:rPr>
+        <w:t>s</w:t>
+      </w:r>
+      <w:r>
+        <w:rPr>
+          <w:rFonts w:eastAsia="Times New Roman"/>
+        </w:rPr>
+        <w:t xml:space="preserve"> suitable messages for </w:t>
+      </w:r>
+      <w:r>
+        <w:rPr>
+          <w:rFonts w:eastAsia="Times New Roman"/>
+        </w:rPr>
+        <w:t xml:space="preserve">a </w:t>
+      </w:r>
+      <w:r>
+        <w:rPr>
+          <w:rFonts w:eastAsia="Times New Roman"/>
+        </w:rPr>
+        <w:t>minimal QSO</w:t>
+      </w:r>
+      <w:r>
+        <w:rPr>
+          <w:rFonts w:eastAsia="Times New Roman"/>
+        </w:rPr>
+        <w:t xml:space="preserve">.  </w:t>
+      </w:r>
+      <w:r>
+        <w:rPr>
+          <w:rFonts w:eastAsia="Times New Roman"/>
+        </w:rPr>
+        <w:lastRenderedPageBreak/>
+        <w:t xml:space="preserve">Rx and </w:t>
       </w:r>
       <w:proofErr w:type="spellStart"/>
+      <w:proofErr w:type="gramStart"/>
       <w:r>
         <w:rPr>
           <w:rFonts w:eastAsia="Times New Roman"/>
@@ -2023,11 +2429,62 @@
         <w:t>Tx</w:t>
       </w:r>
       <w:proofErr w:type="spellEnd"/>
-      <w:r>
-        <w:rPr>
-          <w:rFonts w:eastAsia="Times New Roman"/>
-        </w:rPr>
-        <w:t xml:space="preserve"> (red) frequency markers on waterfall scale to match frequency of station calling CQ.</w:t>
+      <w:proofErr w:type="gramEnd"/>
+      <w:r>
+        <w:rPr>
+          <w:rFonts w:eastAsia="Times New Roman"/>
+        </w:rPr>
+        <w:t xml:space="preserve"> </w:t>
+      </w:r>
+      <w:r>
+        <w:rPr>
+          <w:rFonts w:eastAsia="Times New Roman"/>
+        </w:rPr>
+        <w:t xml:space="preserve">frequency markers </w:t>
+      </w:r>
+      <w:r>
+        <w:rPr>
+          <w:rFonts w:eastAsia="Times New Roman"/>
+        </w:rPr>
+        <w:t xml:space="preserve">will be moved </w:t>
+      </w:r>
+      <w:r>
+        <w:rPr>
+          <w:rFonts w:eastAsia="Times New Roman"/>
+        </w:rPr>
+        <w:t xml:space="preserve">to </w:t>
+      </w:r>
+      <w:r>
+        <w:rPr>
+          <w:rFonts w:eastAsia="Times New Roman"/>
+        </w:rPr>
+        <w:t xml:space="preserve">the </w:t>
+      </w:r>
+      <w:proofErr w:type="spellStart"/>
+      <w:r>
+        <w:rPr>
+          <w:rFonts w:eastAsia="Times New Roman"/>
+        </w:rPr>
+        <w:t>CQing</w:t>
+      </w:r>
+      <w:proofErr w:type="spellEnd"/>
+      <w:r>
+        <w:rPr>
+          <w:rFonts w:eastAsia="Times New Roman"/>
+        </w:rPr>
+        <w:t xml:space="preserve"> station’s </w:t>
+      </w:r>
+      <w:r>
+        <w:rPr>
+          <w:rFonts w:eastAsia="Times New Roman"/>
+        </w:rPr>
+        <w:t>frequency</w:t>
+      </w:r>
+      <w:r>
+        <w:rPr>
+          <w:rFonts w:eastAsia="Times New Roman"/>
+        </w:rPr>
+        <w:t>.</w:t>
       </w:r>
     </w:p>
     <w:p>
@@ -2045,7 +2502,61 @@
         <w:rPr>
           <w:rFonts w:eastAsia="Times New Roman"/>
         </w:rPr>
-        <w:t xml:space="preserve">Double-click on decode line highlighted in red — similar to (a) except </w:t>
+        <w:t xml:space="preserve">Double-click on </w:t>
+      </w:r>
+      <w:r>
+        <w:rPr>
+          <w:rFonts w:eastAsia="Times New Roman"/>
+        </w:rPr>
+        <w:t xml:space="preserve">the </w:t>
+      </w:r>
+      <w:r>
+        <w:rPr>
+          <w:rFonts w:eastAsia="Times New Roman"/>
+        </w:rPr>
+        <w:t>decode</w:t>
+      </w:r>
+      <w:r>
+        <w:rPr>
+          <w:rFonts w:eastAsia="Times New Roman"/>
+        </w:rPr>
+        <w:t>d</w:t>
+      </w:r>
+      <w:r>
+        <w:rPr>
+          <w:rFonts w:eastAsia="Times New Roman"/>
+        </w:rPr>
+        <w:t xml:space="preserve"> line highlighted in red</w:t>
+      </w:r>
+      <w:r>
+        <w:rPr>
+          <w:rFonts w:eastAsia="Times New Roman"/>
+        </w:rPr>
+        <w:t xml:space="preserve">.  Results will be </w:t>
+      </w:r>
+      <w:r>
+        <w:rPr>
+          <w:rFonts w:eastAsia="Times New Roman"/>
+        </w:rPr>
+        <w:t>similar to (a)</w:t>
+      </w:r>
+      <w:r>
+        <w:rPr>
+          <w:rFonts w:eastAsia="Times New Roman"/>
+        </w:rPr>
+        <w:t>,</w:t>
+      </w:r>
+      <w:r>
+        <w:rPr>
+          <w:rFonts w:eastAsia="Times New Roman"/>
+        </w:rPr>
+        <w:t xml:space="preserve"> except </w:t>
+      </w:r>
+      <w:r>
+        <w:rPr>
+          <w:rFonts w:eastAsia="Times New Roman"/>
+        </w:rPr>
+        <w:t xml:space="preserve">the </w:t>
       </w:r>
       <w:proofErr w:type="spellStart"/>
       <w:proofErr w:type="gramStart"/>
@@ -2061,7 +2572,19 @@
         <w:rPr>
           <w:rFonts w:eastAsia="Times New Roman"/>
         </w:rPr>
-        <w:t xml:space="preserve"> frequency is not moved. </w:t>
+        <w:t xml:space="preserve"> frequency </w:t>
+      </w:r>
+      <w:r>
+        <w:rPr>
+          <w:rFonts w:eastAsia="Times New Roman"/>
+        </w:rPr>
+        <w:t xml:space="preserve">(red marker) </w:t>
+      </w:r>
+      <w:r>
+        <w:rPr>
+          <w:rFonts w:eastAsia="Times New Roman"/>
+        </w:rPr>
+        <w:t xml:space="preserve">is not moved. </w:t>
       </w:r>
     </w:p>
     <w:p>
@@ -2079,7 +2602,55 @@
         <w:rPr>
           <w:rFonts w:eastAsia="Times New Roman"/>
         </w:rPr>
-        <w:t>Click on waterfall — move Rx frequency (green marker) to selected frequency.</w:t>
+        <w:t>Click</w:t>
+      </w:r>
+      <w:r>
+        <w:rPr>
+          <w:rFonts w:eastAsia="Times New Roman"/>
+        </w:rPr>
+        <w:t>ing</w:t>
+      </w:r>
+      <w:r>
+        <w:rPr>
+          <w:rFonts w:eastAsia="Times New Roman"/>
+        </w:rPr>
+        <w:t xml:space="preserve"> on </w:t>
+      </w:r>
+      <w:r>
+        <w:rPr>
+          <w:rFonts w:eastAsia="Times New Roman"/>
+        </w:rPr>
+        <w:t xml:space="preserve">the </w:t>
+      </w:r>
+      <w:r>
+        <w:rPr>
+          <w:rFonts w:eastAsia="Times New Roman"/>
+        </w:rPr>
+        <w:t>waterfall move</w:t>
+      </w:r>
+      <w:r>
+        <w:rPr>
+          <w:rFonts w:eastAsia="Times New Roman"/>
+        </w:rPr>
+        <w:t>s the</w:t>
+      </w:r>
+      <w:r>
+        <w:rPr>
+          <w:rFonts w:eastAsia="Times New Roman"/>
+        </w:rPr>
+        <w:t xml:space="preserve"> Rx frequency (green marker) to </w:t>
+      </w:r>
+      <w:r>
+        <w:rPr>
+          <w:rFonts w:eastAsia="Times New Roman"/>
+        </w:rPr>
+        <w:t xml:space="preserve">the </w:t>
+      </w:r>
+      <w:r>
+        <w:rPr>
+          <w:rFonts w:eastAsia="Times New Roman"/>
+        </w:rPr>
+        <w:t>selected frequency.</w:t>
       </w:r>
     </w:p>
     <w:p>
@@ -2097,30 +2668,36 @@
         <w:rPr>
           <w:rFonts w:eastAsia="Times New Roman"/>
         </w:rPr>
-        <w:t xml:space="preserve">CTRL-click on waterfall — </w:t>
-      </w:r>
+        <w:t xml:space="preserve">CTRL-click on waterfall </w:t>
+      </w:r>
+      <w:r>
+        <w:rPr>
+          <w:rFonts w:eastAsia="Times New Roman"/>
+        </w:rPr>
+        <w:t>move</w:t>
+      </w:r>
+      <w:r>
+        <w:rPr>
+          <w:rFonts w:eastAsia="Times New Roman"/>
+        </w:rPr>
+        <w:t>s both</w:t>
+      </w:r>
+      <w:r>
+        <w:rPr>
+          <w:rFonts w:eastAsia="Times New Roman"/>
+        </w:rPr>
+        <w:t xml:space="preserve"> Rx and </w:t>
+      </w:r>
+      <w:proofErr w:type="spellStart"/>
       <w:proofErr w:type="gramStart"/>
       <w:r>
         <w:rPr>
           <w:rFonts w:eastAsia="Times New Roman"/>
         </w:rPr>
-        <w:t>move</w:t>
-      </w:r>
+        <w:t>Tx</w:t>
+      </w:r>
+      <w:proofErr w:type="spellEnd"/>
       <w:proofErr w:type="gramEnd"/>
-      <w:r>
-        <w:rPr>
-          <w:rFonts w:eastAsia="Times New Roman"/>
-        </w:rPr>
-        <w:t xml:space="preserve"> Rx and </w:t>
-      </w:r>
-      <w:proofErr w:type="spellStart"/>
-      <w:r>
-        <w:rPr>
-          <w:rFonts w:eastAsia="Times New Roman"/>
-        </w:rPr>
-        <w:t>Tx</w:t>
-      </w:r>
-      <w:proofErr w:type="spellEnd"/>
       <w:r>
         <w:rPr>
           <w:rFonts w:eastAsia="Times New Roman"/>
@@ -2143,8 +2720,79 @@
         <w:rPr>
           <w:rFonts w:eastAsia="Times New Roman"/>
         </w:rPr>
-        <w:lastRenderedPageBreak/>
-        <w:t>Double-click on waterfall — move Rx frequency and decode there.  Notice that the decoded text now appears in the “QSO” window.</w:t>
+        <w:t>Double-click on waterfall move</w:t>
+      </w:r>
+      <w:r>
+        <w:rPr>
+          <w:rFonts w:eastAsia="Times New Roman"/>
+        </w:rPr>
+        <w:t>s</w:t>
+      </w:r>
+      <w:r>
+        <w:rPr>
+          <w:rFonts w:eastAsia="Times New Roman"/>
+        </w:rPr>
+        <w:t xml:space="preserve"> </w:t>
+      </w:r>
+      <w:r>
+        <w:rPr>
+          <w:rFonts w:eastAsia="Times New Roman"/>
+        </w:rPr>
+        <w:t xml:space="preserve">the </w:t>
+      </w:r>
+      <w:r>
+        <w:rPr>
+          <w:rFonts w:eastAsia="Times New Roman"/>
+        </w:rPr>
+        <w:t xml:space="preserve">Rx frequency and </w:t>
+      </w:r>
+      <w:r>
+        <w:rPr>
+          <w:rFonts w:eastAsia="Times New Roman"/>
+        </w:rPr>
+        <w:t xml:space="preserve">causes a narrow-band </w:t>
+      </w:r>
+      <w:r>
+        <w:rPr>
+          <w:rFonts w:eastAsia="Times New Roman"/>
+        </w:rPr>
+        <w:t xml:space="preserve">decode there.  </w:t>
+      </w:r>
+      <w:r>
+        <w:rPr>
+          <w:rFonts w:eastAsia="Times New Roman"/>
+        </w:rPr>
+        <w:t>D</w:t>
+      </w:r>
+      <w:r>
+        <w:rPr>
+          <w:rFonts w:eastAsia="Times New Roman"/>
+        </w:rPr>
+        <w:t xml:space="preserve">ecoded text appears in the </w:t>
+      </w:r>
+      <w:r>
+        <w:rPr>
+          <w:rFonts w:eastAsia="Times New Roman"/>
+        </w:rPr>
+        <w:t>left (</w:t>
+      </w:r>
+      <w:r>
+        <w:rPr>
+          <w:rFonts w:eastAsia="Times New Roman"/>
+        </w:rPr>
+        <w:t>“QSO”</w:t>
+      </w:r>
+      <w:r>
+        <w:rPr>
+          <w:rFonts w:eastAsia="Times New Roman"/>
+        </w:rPr>
+        <w:t>)</w:t>
+      </w:r>
+      <w:r>
+        <w:rPr>
+          <w:rFonts w:eastAsia="Times New Roman"/>
+        </w:rPr>
+        <w:t xml:space="preserve"> window.</w:t>
       </w:r>
     </w:p>
     <w:p>
@@ -2162,7 +2810,31 @@
         <w:rPr>
           <w:rFonts w:eastAsia="Times New Roman"/>
         </w:rPr>
-        <w:t xml:space="preserve">CTRL-double-click — move Rx and </w:t>
+        <w:t>CTRL-double-click move</w:t>
+      </w:r>
+      <w:r>
+        <w:rPr>
+          <w:rFonts w:eastAsia="Times New Roman"/>
+        </w:rPr>
+        <w:t>s</w:t>
+      </w:r>
+      <w:r>
+        <w:rPr>
+          <w:rFonts w:eastAsia="Times New Roman"/>
+        </w:rPr>
+        <w:t xml:space="preserve"> </w:t>
+      </w:r>
+      <w:r>
+        <w:rPr>
+          <w:rFonts w:eastAsia="Times New Roman"/>
+        </w:rPr>
+        <w:t xml:space="preserve">both </w:t>
+      </w:r>
+      <w:r>
+        <w:rPr>
+          <w:rFonts w:eastAsia="Times New Roman"/>
+        </w:rPr>
+        <w:t xml:space="preserve">Rx and </w:t>
       </w:r>
       <w:proofErr w:type="spellStart"/>
       <w:proofErr w:type="gramStart"/>
@@ -2178,7 +2850,75 @@
         <w:rPr>
           <w:rFonts w:eastAsia="Times New Roman"/>
         </w:rPr>
-        <w:t xml:space="preserve"> frequencies and decode there.</w:t>
+        <w:t xml:space="preserve"> frequencies and decode</w:t>
+      </w:r>
+      <w:r>
+        <w:rPr>
+          <w:rFonts w:eastAsia="Times New Roman"/>
+        </w:rPr>
+        <w:t>s</w:t>
+      </w:r>
+      <w:r>
+        <w:rPr>
+          <w:rFonts w:eastAsia="Times New Roman"/>
+        </w:rPr>
+        <w:t xml:space="preserve"> there.</w:t>
+      </w:r>
+    </w:p>
+    <w:p>
+      <w:pPr>
+        <w:numPr>
+          <w:ilvl w:val="1"/>
+          <w:numId w:val="7"/>
+        </w:numPr>
+        <w:spacing w:after="120" w:afterAutospacing="0"/>
+        <w:rPr>
+          <w:rFonts w:eastAsia="Times New Roman"/>
+        </w:rPr>
+      </w:pPr>
+      <w:r>
+        <w:rPr>
+          <w:rFonts w:eastAsia="Times New Roman"/>
+        </w:rPr>
+        <w:t xml:space="preserve">Clicking </w:t>
+      </w:r>
+      <w:r>
+        <w:rPr>
+          <w:rFonts w:eastAsia="Times New Roman"/>
+          <w:b/>
+        </w:rPr>
+        <w:t>Erase</w:t>
+      </w:r>
+      <w:r>
+        <w:rPr>
+          <w:rFonts w:eastAsia="Times New Roman"/>
+        </w:rPr>
+        <w:t xml:space="preserve"> clears the QSO window</w:t>
+      </w:r>
+      <w:r>
+        <w:rPr>
+          <w:rFonts w:eastAsia="Times New Roman"/>
+        </w:rPr>
+        <w:t>.  D</w:t>
+      </w:r>
+      <w:r>
+        <w:rPr>
+          <w:rFonts w:eastAsia="Times New Roman"/>
+        </w:rPr>
+        <w:t xml:space="preserve">ouble-clicking </w:t>
+      </w:r>
+      <w:r>
+        <w:rPr>
+          <w:rFonts w:eastAsia="Times New Roman"/>
+          <w:b/>
+        </w:rPr>
+        <w:t>Erase</w:t>
+      </w:r>
+      <w:r>
+        <w:rPr>
+          <w:rFonts w:eastAsia="Times New Roman"/>
+        </w:rPr>
+        <w:t xml:space="preserve"> clears both text windows.</w:t>
       </w:r>
     </w:p>
     <w:p>
@@ -2223,9 +2963,10 @@
       <w:r>
         <w:rPr>
           <w:rFonts w:eastAsia="Times New Roman"/>
+          <w:noProof/>
         </w:rPr>
         <w:drawing>
-          <wp:inline distT="0" distB="0" distL="0" distR="0" wp14:anchorId="21AA2A77" wp14:editId="182BCFA7">
+          <wp:inline distT="0" distB="0" distL="0" distR="0">
             <wp:extent cx="2876952" cy="3143689"/>
             <wp:effectExtent l="0" t="0" r="0" b="0"/>
             <wp:docPr id="24" name="Picture 24"/>
@@ -2240,10 +2981,10 @@
                     <pic:cNvPicPr/>
                   </pic:nvPicPr>
                   <pic:blipFill>
-                    <a:blip r:embed="rId15">
+                    <a:blip r:embed="rId14" cstate="print">
                       <a:extLst>
                         <a:ext uri="{28A0092B-C50C-407E-A947-70E740481C1C}">
-                          <a14:useLocalDpi xmlns:a14="http://schemas.microsoft.com/office/drawing/2010/main" val="0"/>
+                          <a14:useLocalDpi xmlns:a14="http://schemas.microsoft.com/office/drawing/2010/main" xmlns:wps="http://schemas.microsoft.com/office/word/2010/wordprocessingShape" xmlns:wpi="http://schemas.microsoft.com/office/word/2010/wordprocessingInk" xmlns:wpg="http://schemas.microsoft.com/office/word/2010/wordprocessingGroup" xmlns:w14="http://schemas.microsoft.com/office/word/2010/wordml" xmlns:w="http://schemas.openxmlformats.org/wordprocessingml/2006/main" xmlns:w10="urn:schemas-microsoft-com:office:word" xmlns:wp14="http://schemas.microsoft.com/office/word/2010/wordprocessingDrawing" xmlns:v="urn:schemas-microsoft-com:vml" xmlns:o="urn:schemas-microsoft-com:office:office" xmlns:mc="http://schemas.openxmlformats.org/markup-compatibility/2006" xmlns:wpc="http://schemas.microsoft.com/office/word/2010/wordprocessingCanvas" xmlns="" val="0"/>
                         </a:ext>
                       </a:extLst>
                     </a:blip>
@@ -2295,7 +3036,63 @@
         <w:rPr>
           <w:rFonts w:eastAsia="Times New Roman"/>
         </w:rPr>
-        <w:t xml:space="preserve"> button to return to normal receive operation and set the background noise level to around 30 dB on the thermometer scale at lower left of the main screen.  With the slider at mid-scale, the dB scale is calibrated relative to the least significant bit of a 16-bit A/D converter in the soundcard.  This setting is not critical.</w:t>
+        <w:t xml:space="preserve"> button to return to normal receive operation</w:t>
+      </w:r>
+      <w:r>
+        <w:rPr>
+          <w:rFonts w:eastAsia="Times New Roman"/>
+        </w:rPr>
+        <w:t>.  Using the receiver gain control(s) and/or the Windows mixer controls, s</w:t>
+      </w:r>
+      <w:r>
+        <w:rPr>
+          <w:rFonts w:eastAsia="Times New Roman"/>
+        </w:rPr>
+        <w:t xml:space="preserve">et the background noise level to around 30 dB on the thermometer scale at lower left of the </w:t>
+      </w:r>
+      <w:r>
+        <w:rPr>
+          <w:rFonts w:eastAsia="Times New Roman"/>
+          <w:i/>
+        </w:rPr>
+        <w:t>WSJT-X</w:t>
+      </w:r>
+      <w:r>
+        <w:rPr>
+          <w:rFonts w:eastAsia="Times New Roman"/>
+        </w:rPr>
+        <w:t xml:space="preserve"> </w:t>
+      </w:r>
+      <w:r>
+        <w:rPr>
+          <w:rFonts w:eastAsia="Times New Roman"/>
+        </w:rPr>
+        <w:t xml:space="preserve">main screen.  </w:t>
+      </w:r>
+      <w:r>
+        <w:rPr>
+          <w:rFonts w:eastAsia="Times New Roman"/>
+        </w:rPr>
+        <w:t xml:space="preserve">If necessary you can also use the slider next to the thermometer scale, but the overall dynamic range will be best with the slider at mid-scale.  </w:t>
+      </w:r>
+      <w:r>
+        <w:rPr>
+          <w:rFonts w:eastAsia="Times New Roman"/>
+        </w:rPr>
+        <w:lastRenderedPageBreak/>
+        <w:t xml:space="preserve">When this is true, </w:t>
+      </w:r>
+      <w:r>
+        <w:rPr>
+          <w:rFonts w:eastAsia="Times New Roman"/>
+        </w:rPr>
+        <w:t>the dB scale is calibrated relative to the least significant bit of a 16-bit A</w:t>
+      </w:r>
+      <w:r>
+        <w:rPr>
+          <w:rFonts w:eastAsia="Times New Roman"/>
+        </w:rPr>
+        <w:t xml:space="preserve">/D converter in the soundcard. </w:t>
       </w:r>
     </w:p>
     <w:p>
@@ -2313,7 +3110,20 @@
         <w:rPr>
           <w:rFonts w:eastAsia="Times New Roman"/>
         </w:rPr>
-        <w:t>You should now be ready to make QSOs with the JT9 modes in WSJT-X.</w:t>
+        <w:t xml:space="preserve">You should now be ready to make QSOs with the JT9 modes in </w:t>
+      </w:r>
+      <w:r>
+        <w:rPr>
+          <w:rFonts w:eastAsia="Times New Roman"/>
+          <w:i/>
+        </w:rPr>
+        <w:t>WSJT-X</w:t>
+      </w:r>
+      <w:r>
+        <w:rPr>
+          <w:rFonts w:eastAsia="Times New Roman"/>
+        </w:rPr>
+        <w:t>.</w:t>
       </w:r>
     </w:p>
     <w:p>
@@ -2322,7 +3132,7 @@
       </w:pPr>
       <w:bookmarkStart w:id="3" w:name="_Toc332184435"/>
       <w:r>
-        <w:t>Decoding Tutorial</w:t>
+        <w:t>Operating Hints</w:t>
       </w:r>
       <w:bookmarkEnd w:id="3"/>
     </w:p>
@@ -2354,6 +3164,33 @@
         <w:rPr>
           <w:rFonts w:ascii="Arial" w:eastAsia="Times New Roman" w:hAnsi="Arial" w:cs="Arial"/>
         </w:rPr>
+        <w:t>JT9 is not a mode suitable for extensive conversations or rag-chewing.</w:t>
+      </w:r>
+      <w:r>
+        <w:rPr>
+          <w:rFonts w:ascii="Arial" w:eastAsia="Times New Roman" w:hAnsi="Arial" w:cs="Arial"/>
+        </w:rPr>
+        <w:t xml:space="preserve"> </w:t>
+      </w:r>
+    </w:p>
+    <w:p>
+      <w:pPr>
+        <w:pStyle w:val="Heading1"/>
+      </w:pPr>
+      <w:bookmarkStart w:id="4" w:name="_Toc332184436"/>
+      <w:r>
+        <w:t xml:space="preserve">Additional </w:t>
+      </w:r>
+      <w:r>
+        <w:t xml:space="preserve">Features and </w:t>
+      </w:r>
+      <w:r>
+        <w:t>Options</w:t>
+      </w:r>
+      <w:bookmarkEnd w:id="4"/>
+    </w:p>
+    <w:p>
+      <w:r>
         <w:t xml:space="preserve">The </w:t>
       </w:r>
     </w:p>
@@ -2361,30 +3198,8 @@
       <w:pPr>
         <w:pStyle w:val="Heading1"/>
       </w:pPr>
-      <w:bookmarkStart w:id="4" w:name="_Toc332184436"/>
-      <w:r>
-        <w:t xml:space="preserve">Additional </w:t>
-      </w:r>
-      <w:r>
-        <w:t xml:space="preserve">Features and </w:t>
-      </w:r>
-      <w:r>
-        <w:t>Options</w:t>
-      </w:r>
-      <w:bookmarkEnd w:id="4"/>
-    </w:p>
-    <w:p>
-      <w:r>
-        <w:t xml:space="preserve">The </w:t>
-      </w:r>
-    </w:p>
-    <w:p>
-      <w:pPr>
-        <w:pStyle w:val="Heading1"/>
-      </w:pPr>
       <w:bookmarkStart w:id="5" w:name="_Toc332184437"/>
       <w:r>
-        <w:lastRenderedPageBreak/>
         <w:t>Appendix A: Installed and Generated Files</w:t>
       </w:r>
       <w:bookmarkEnd w:id="5"/>
@@ -3063,15 +3878,7 @@
     </w:p>
     <w:p>
       <w:r>
-        <w:t>In addition, the following *.</w:t>
-      </w:r>
-      <w:proofErr w:type="spellStart"/>
-      <w:r>
-        <w:t>dll</w:t>
-      </w:r>
-      <w:proofErr w:type="spellEnd"/>
-      <w:r>
-        <w:t xml:space="preserve"> support files will have been installed in your system directory</w:t>
+        <w:t>In addition, the following *.dll support files will have been installed in your system directory</w:t>
       </w:r>
       <w:r>
         <w:t>, typically C:\Windows\System32 on a Windows system:</w:t>
@@ -3203,6 +4010,7 @@
           <w:sz w:val="22"/>
           <w:szCs w:val="22"/>
         </w:rPr>
+        <w:lastRenderedPageBreak/>
         <w:t>palir-02.dll</w:t>
       </w:r>
       <w:proofErr w:type="gramEnd"/>
@@ -3738,11 +4546,11 @@
         <w:pStyle w:val="Heading1"/>
         <w:spacing w:before="120"/>
       </w:pPr>
-      <w:bookmarkStart w:id="8" w:name="_Toc26540272"/>
-      <w:bookmarkStart w:id="9" w:name="_Toc142881090"/>
-      <w:bookmarkStart w:id="10" w:name="_Toc332184440"/>
-      <w:bookmarkStart w:id="11" w:name="_GoBack"/>
-      <w:bookmarkEnd w:id="11"/>
+      <w:bookmarkStart w:id="8" w:name="_GoBack"/>
+      <w:bookmarkStart w:id="9" w:name="_Toc26540272"/>
+      <w:bookmarkStart w:id="10" w:name="_Toc142881090"/>
+      <w:bookmarkStart w:id="11" w:name="_Toc332184440"/>
+      <w:bookmarkEnd w:id="8"/>
       <w:r>
         <w:t>Appendix D</w:t>
       </w:r>
@@ -3755,9 +4563,9 @@
       <w:r>
         <w:t>Source Code</w:t>
       </w:r>
-      <w:bookmarkEnd w:id="8"/>
       <w:bookmarkEnd w:id="9"/>
       <w:bookmarkEnd w:id="10"/>
+      <w:bookmarkEnd w:id="11"/>
     </w:p>
     <w:p>
       <w:pPr>
@@ -3797,7 +4605,7 @@
         </w:rPr>
         <w:t xml:space="preserve">under the </w:t>
       </w:r>
-      <w:hyperlink r:id="rId16" w:history="1">
+      <w:hyperlink r:id="rId15" w:history="1">
         <w:r>
           <w:rPr>
             <w:rStyle w:val="Hyperlink"/>
@@ -3842,7 +4650,7 @@
         </w:rPr>
         <w:t xml:space="preserve">itory at </w:t>
       </w:r>
-      <w:hyperlink r:id="rId17" w:history="1">
+      <w:hyperlink r:id="rId16" w:history="1">
         <w:r>
           <w:rPr>
             <w:rStyle w:val="Hyperlink"/>
@@ -4035,7 +4843,7 @@
     </w:p>
     <w:p/>
     <w:sectPr>
-      <w:footerReference w:type="default" r:id="rId18"/>
+      <w:footerReference w:type="default" r:id="rId17"/>
       <w:pgSz w:w="12240" w:h="15840"/>
       <w:pgMar w:top="1440" w:right="1440" w:bottom="1440" w:left="1440" w:header="720" w:footer="720" w:gutter="0"/>
       <w:cols w:space="720"/>
@@ -4047,7 +4855,7 @@
 </file>
 
 <file path=word/endnotes.xml><?xml version="1.0" encoding="utf-8"?>
-<w:endnotes xmlns:wpc="http://schemas.microsoft.com/office/word/2010/wordprocessingCanvas" xmlns:mc="http://schemas.openxmlformats.org/markup-compatibility/2006" xmlns:o="urn:schemas-microsoft-com:office:office" xmlns:r="http://schemas.openxmlformats.org/officeDocument/2006/relationships" xmlns:m="http://schemas.openxmlformats.org/officeDocument/2006/math" xmlns:v="urn:schemas-microsoft-com:vml" xmlns:wp14="http://schemas.microsoft.com/office/word/2010/wordprocessingDrawing" xmlns:wp="http://schemas.openxmlformats.org/drawingml/2006/wordprocessingDrawing" xmlns:w10="urn:schemas-microsoft-com:office:word" xmlns:w="http://schemas.openxmlformats.org/wordprocessingml/2006/main" xmlns:w14="http://schemas.microsoft.com/office/word/2010/wordml" xmlns:wpg="http://schemas.microsoft.com/office/word/2010/wordprocessingGroup" xmlns:wpi="http://schemas.microsoft.com/office/word/2010/wordprocessingInk" xmlns:wne="http://schemas.microsoft.com/office/word/2006/wordml" xmlns:wps="http://schemas.microsoft.com/office/word/2010/wordprocessingShape" mc:Ignorable="w14 wp14">
+<w:endnotes xmlns:ve="http://schemas.openxmlformats.org/markup-compatibility/2006" xmlns:o="urn:schemas-microsoft-com:office:office" xmlns:r="http://schemas.openxmlformats.org/officeDocument/2006/relationships" xmlns:m="http://schemas.openxmlformats.org/officeDocument/2006/math" xmlns:v="urn:schemas-microsoft-com:vml" xmlns:wp="http://schemas.openxmlformats.org/drawingml/2006/wordprocessingDrawing" xmlns:w10="urn:schemas-microsoft-com:office:word" xmlns:w="http://schemas.openxmlformats.org/wordprocessingml/2006/main" xmlns:wne="http://schemas.microsoft.com/office/word/2006/wordml">
   <w:endnote w:type="separator" w:id="-1">
     <w:p>
       <w:pPr>
@@ -4072,7 +4880,7 @@
 </file>
 
 <file path=word/footer1.xml><?xml version="1.0" encoding="utf-8"?>
-<w:ftr xmlns:wpc="http://schemas.microsoft.com/office/word/2010/wordprocessingCanvas" xmlns:mc="http://schemas.openxmlformats.org/markup-compatibility/2006" xmlns:o="urn:schemas-microsoft-com:office:office" xmlns:r="http://schemas.openxmlformats.org/officeDocument/2006/relationships" xmlns:m="http://schemas.openxmlformats.org/officeDocument/2006/math" xmlns:v="urn:schemas-microsoft-com:vml" xmlns:wp14="http://schemas.microsoft.com/office/word/2010/wordprocessingDrawing" xmlns:wp="http://schemas.openxmlformats.org/drawingml/2006/wordprocessingDrawing" xmlns:w10="urn:schemas-microsoft-com:office:word" xmlns:w="http://schemas.openxmlformats.org/wordprocessingml/2006/main" xmlns:w14="http://schemas.microsoft.com/office/word/2010/wordml" xmlns:wpg="http://schemas.microsoft.com/office/word/2010/wordprocessingGroup" xmlns:wpi="http://schemas.microsoft.com/office/word/2010/wordprocessingInk" xmlns:wne="http://schemas.microsoft.com/office/word/2006/wordml" xmlns:wps="http://schemas.microsoft.com/office/word/2010/wordprocessingShape" mc:Ignorable="w14 wp14">
+<w:ftr xmlns:ve="http://schemas.openxmlformats.org/markup-compatibility/2006" xmlns:o="urn:schemas-microsoft-com:office:office" xmlns:r="http://schemas.openxmlformats.org/officeDocument/2006/relationships" xmlns:m="http://schemas.openxmlformats.org/officeDocument/2006/math" xmlns:v="urn:schemas-microsoft-com:vml" xmlns:wp="http://schemas.openxmlformats.org/drawingml/2006/wordprocessingDrawing" xmlns:w10="urn:schemas-microsoft-com:office:word" xmlns:w="http://schemas.openxmlformats.org/wordprocessingml/2006/main" xmlns:wne="http://schemas.microsoft.com/office/word/2006/wordml">
   <w:sdt>
     <w:sdtPr>
       <w:id w:val="-1223746388"/>
@@ -4092,27 +4900,14 @@
           <w:pStyle w:val="Footer"/>
           <w:jc w:val="center"/>
         </w:pPr>
-        <w:r>
-          <w:fldChar w:fldCharType="begin"/>
-        </w:r>
-        <w:r>
-          <w:instrText xml:space="preserve"> PAGE   \* MERGEFORMAT </w:instrText>
-        </w:r>
-        <w:r>
-          <w:fldChar w:fldCharType="separate"/>
-        </w:r>
-        <w:r>
-          <w:rPr>
-            <w:noProof/>
-          </w:rPr>
-          <w:t>2</w:t>
-        </w:r>
-        <w:r>
-          <w:rPr>
-            <w:noProof/>
-          </w:rPr>
-          <w:fldChar w:fldCharType="end"/>
-        </w:r>
+        <w:fldSimple w:instr=" PAGE   \* MERGEFORMAT ">
+          <w:r>
+            <w:rPr>
+              <w:noProof/>
+            </w:rPr>
+            <w:t>8</w:t>
+          </w:r>
+        </w:fldSimple>
       </w:p>
     </w:sdtContent>
   </w:sdt>
@@ -4125,7 +4920,7 @@
 </file>
 
 <file path=word/footnotes.xml><?xml version="1.0" encoding="utf-8"?>
-<w:footnotes xmlns:wpc="http://schemas.microsoft.com/office/word/2010/wordprocessingCanvas" xmlns:mc="http://schemas.openxmlformats.org/markup-compatibility/2006" xmlns:o="urn:schemas-microsoft-com:office:office" xmlns:r="http://schemas.openxmlformats.org/officeDocument/2006/relationships" xmlns:m="http://schemas.openxmlformats.org/officeDocument/2006/math" xmlns:v="urn:schemas-microsoft-com:vml" xmlns:wp14="http://schemas.microsoft.com/office/word/2010/wordprocessingDrawing" xmlns:wp="http://schemas.openxmlformats.org/drawingml/2006/wordprocessingDrawing" xmlns:w10="urn:schemas-microsoft-com:office:word" xmlns:w="http://schemas.openxmlformats.org/wordprocessingml/2006/main" xmlns:w14="http://schemas.microsoft.com/office/word/2010/wordml" xmlns:wpg="http://schemas.microsoft.com/office/word/2010/wordprocessingGroup" xmlns:wpi="http://schemas.microsoft.com/office/word/2010/wordprocessingInk" xmlns:wne="http://schemas.microsoft.com/office/word/2006/wordml" xmlns:wps="http://schemas.microsoft.com/office/word/2010/wordprocessingShape" mc:Ignorable="w14 wp14">
+<w:footnotes xmlns:ve="http://schemas.openxmlformats.org/markup-compatibility/2006" xmlns:o="urn:schemas-microsoft-com:office:office" xmlns:r="http://schemas.openxmlformats.org/officeDocument/2006/relationships" xmlns:m="http://schemas.openxmlformats.org/officeDocument/2006/math" xmlns:v="urn:schemas-microsoft-com:vml" xmlns:wp="http://schemas.openxmlformats.org/drawingml/2006/wordprocessingDrawing" xmlns:w10="urn:schemas-microsoft-com:office:word" xmlns:w="http://schemas.openxmlformats.org/wordprocessingml/2006/main" xmlns:wne="http://schemas.microsoft.com/office/word/2006/wordml">
   <w:footnote w:type="separator" w:id="-1">
     <w:p>
       <w:pPr>
@@ -4150,7 +4945,7 @@
 </file>
 
 <file path=word/numbering.xml><?xml version="1.0" encoding="utf-8"?>
-<w:numbering xmlns:wpc="http://schemas.microsoft.com/office/word/2010/wordprocessingCanvas" xmlns:mc="http://schemas.openxmlformats.org/markup-compatibility/2006" xmlns:o="urn:schemas-microsoft-com:office:office" xmlns:r="http://schemas.openxmlformats.org/officeDocument/2006/relationships" xmlns:m="http://schemas.openxmlformats.org/officeDocument/2006/math" xmlns:v="urn:schemas-microsoft-com:vml" xmlns:wp14="http://schemas.microsoft.com/office/word/2010/wordprocessingDrawing" xmlns:wp="http://schemas.openxmlformats.org/drawingml/2006/wordprocessingDrawing" xmlns:w10="urn:schemas-microsoft-com:office:word" xmlns:w="http://schemas.openxmlformats.org/wordprocessingml/2006/main" xmlns:w14="http://schemas.microsoft.com/office/word/2010/wordml" xmlns:wpg="http://schemas.microsoft.com/office/word/2010/wordprocessingGroup" xmlns:wpi="http://schemas.microsoft.com/office/word/2010/wordprocessingInk" xmlns:wne="http://schemas.microsoft.com/office/word/2006/wordml" xmlns:wps="http://schemas.microsoft.com/office/word/2010/wordprocessingShape" mc:Ignorable="w14 wp14">
+<w:numbering xmlns:ve="http://schemas.openxmlformats.org/markup-compatibility/2006" xmlns:o="urn:schemas-microsoft-com:office:office" xmlns:r="http://schemas.openxmlformats.org/officeDocument/2006/relationships" xmlns:m="http://schemas.openxmlformats.org/officeDocument/2006/math" xmlns:v="urn:schemas-microsoft-com:vml" xmlns:wp="http://schemas.openxmlformats.org/drawingml/2006/wordprocessingDrawing" xmlns:w10="urn:schemas-microsoft-com:office:word" xmlns:w="http://schemas.openxmlformats.org/wordprocessingml/2006/main" xmlns:wne="http://schemas.microsoft.com/office/word/2006/wordml">
   <w:abstractNum w:abstractNumId="0">
     <w:nsid w:val="0AF93307"/>
     <w:multiLevelType w:val="hybridMultilevel"/>
@@ -4529,7 +5324,7 @@
   <w:abstractNum w:abstractNumId="3">
     <w:nsid w:val="40DC0AFD"/>
     <w:multiLevelType w:val="hybridMultilevel"/>
-    <w:tmpl w:val="7F02CE2E"/>
+    <w:tmpl w:val="14CC4350"/>
     <w:lvl w:ilvl="0" w:tplc="0409000F">
       <w:start w:val="1"/>
       <w:numFmt w:val="decimal"/>
@@ -5038,7 +5833,7 @@
 </file>
 
 <file path=word/styles.xml><?xml version="1.0" encoding="utf-8"?>
-<w:styles xmlns:mc="http://schemas.openxmlformats.org/markup-compatibility/2006" xmlns:r="http://schemas.openxmlformats.org/officeDocument/2006/relationships" xmlns:w="http://schemas.openxmlformats.org/wordprocessingml/2006/main" xmlns:w14="http://schemas.microsoft.com/office/word/2010/wordml" mc:Ignorable="w14">
+<w:styles xmlns:r="http://schemas.openxmlformats.org/officeDocument/2006/relationships" xmlns:w="http://schemas.openxmlformats.org/wordprocessingml/2006/main">
   <w:docDefaults>
     <w:rPrDefault>
       <w:rPr>
@@ -5198,6 +5993,7 @@
   <w:style w:type="paragraph" w:default="1" w:styleId="Normal">
     <w:name w:val="Normal"/>
     <w:qFormat/>
+    <w:rsid w:val="00DD61B0"/>
   </w:style>
   <w:style w:type="paragraph" w:styleId="Heading1">
     <w:name w:val="heading 1"/>
@@ -5249,6 +6045,7 @@
   <w:style w:type="character" w:default="1" w:styleId="DefaultParagraphFont">
     <w:name w:val="Default Paragraph Font"/>
     <w:uiPriority w:val="1"/>
+    <w:semiHidden/>
     <w:unhideWhenUsed/>
   </w:style>
   <w:style w:type="table" w:default="1" w:styleId="TableNormal">
@@ -5256,6 +6053,7 @@
     <w:uiPriority w:val="99"/>
     <w:semiHidden/>
     <w:unhideWhenUsed/>
+    <w:qFormat/>
     <w:tblPr>
       <w:tblInd w:w="0" w:type="dxa"/>
       <w:tblCellMar>
@@ -6489,7 +7287,7 @@
 </file>
 
 <file path=customXml/itemProps1.xml><?xml version="1.0" encoding="utf-8"?>
-<ds:datastoreItem xmlns:ds="http://schemas.openxmlformats.org/officeDocument/2006/customXml" ds:itemID="{8C0FCAF7-B190-481B-A4D0-3D996818D4F0}">
+<ds:datastoreItem xmlns:ds="http://schemas.openxmlformats.org/officeDocument/2006/customXml" ds:itemID="{0242B76A-0CB8-4921-A24D-43868F0B0AFA}">
   <ds:schemaRefs>
     <ds:schemaRef ds:uri="http://schemas.openxmlformats.org/officeDocument/2006/bibliography"/>
   </ds:schemaRefs>

</xml_diff>

<commit_message>
Working on User's Guide.
</commit_message>
<xml_diff>
--- a/branches/wsjtx/WSJT-X_Users_Guide_Full.docx
+++ b/branches/wsjtx/WSJT-X_Users_Guide_Full.docx
@@ -1373,21 +1373,28 @@
         <w:t xml:space="preserve">Start </w:t>
       </w:r>
       <w:r>
+        <w:t xml:space="preserve"> Ins</w:t>
+      </w:r>
+      <w:r>
+        <w:t>ta</w:t>
+      </w:r>
+      <w:r>
+        <w:t>llation</w:t>
+      </w:r>
+      <w:proofErr w:type="gramEnd"/>
+      <w:r>
+        <w:t xml:space="preserve"> and </w:t>
+      </w:r>
+      <w:r>
+        <w:t xml:space="preserve">JT9 </w:t>
+      </w:r>
+      <w:r>
+        <w:t>Setup</w:t>
+      </w:r>
+      <w:bookmarkEnd w:id="2"/>
+      <w:r>
         <w:t xml:space="preserve"> </w:t>
       </w:r>
-      <w:proofErr w:type="spellStart"/>
-      <w:r>
-        <w:t>Insllation</w:t>
-      </w:r>
-      <w:proofErr w:type="spellEnd"/>
-      <w:proofErr w:type="gramEnd"/>
-      <w:r>
-        <w:t xml:space="preserve"> and </w:t>
-      </w:r>
-      <w:r>
-        <w:t>Setup</w:t>
-      </w:r>
-      <w:bookmarkEnd w:id="2"/>
     </w:p>
     <w:p>
       <w:pPr>
@@ -4905,7 +4912,7 @@
             <w:rPr>
               <w:noProof/>
             </w:rPr>
-            <w:t>8</w:t>
+            <w:t>4</w:t>
           </w:r>
         </w:fldSimple>
       </w:p>
@@ -7287,7 +7294,7 @@
 </file>
 
 <file path=customXml/itemProps1.xml><?xml version="1.0" encoding="utf-8"?>
-<ds:datastoreItem xmlns:ds="http://schemas.openxmlformats.org/officeDocument/2006/customXml" ds:itemID="{0242B76A-0CB8-4921-A24D-43868F0B0AFA}">
+<ds:datastoreItem xmlns:ds="http://schemas.openxmlformats.org/officeDocument/2006/customXml" ds:itemID="{38B42BB9-D371-4C45-AB2C-04FDFBD870DE}">
   <ds:schemaRefs>
     <ds:schemaRef ds:uri="http://schemas.openxmlformats.org/officeDocument/2006/bibliography"/>
   </ds:schemaRefs>

</xml_diff>

<commit_message>
Bring standalone behavior of jt9(.exe) closer to that of its behavior when using WSJT-X shared memory.
</commit_message>
<xml_diff>
--- a/branches/wsjtx/WSJT-X_Users_Guide_Full.docx
+++ b/branches/wsjtx/WSJT-X_Users_Guide_Full.docx
@@ -1,6 +1,6 @@
 
 <file path=word/document.xml><?xml version="1.0" encoding="utf-8"?>
-<w:document xmlns:ve="http://schemas.openxmlformats.org/markup-compatibility/2006" xmlns:o="urn:schemas-microsoft-com:office:office" xmlns:r="http://schemas.openxmlformats.org/officeDocument/2006/relationships" xmlns:m="http://schemas.openxmlformats.org/officeDocument/2006/math" xmlns:v="urn:schemas-microsoft-com:vml" xmlns:wp="http://schemas.openxmlformats.org/drawingml/2006/wordprocessingDrawing" xmlns:w10="urn:schemas-microsoft-com:office:word" xmlns:w="http://schemas.openxmlformats.org/wordprocessingml/2006/main" xmlns:wne="http://schemas.microsoft.com/office/word/2006/wordml">
+<w:document xmlns:wpc="http://schemas.microsoft.com/office/word/2010/wordprocessingCanvas" xmlns:mc="http://schemas.openxmlformats.org/markup-compatibility/2006" xmlns:o="urn:schemas-microsoft-com:office:office" xmlns:r="http://schemas.openxmlformats.org/officeDocument/2006/relationships" xmlns:m="http://schemas.openxmlformats.org/officeDocument/2006/math" xmlns:v="urn:schemas-microsoft-com:vml" xmlns:wp14="http://schemas.microsoft.com/office/word/2010/wordprocessingDrawing" xmlns:wp="http://schemas.openxmlformats.org/drawingml/2006/wordprocessingDrawing" xmlns:w10="urn:schemas-microsoft-com:office:word" xmlns:w="http://schemas.openxmlformats.org/wordprocessingml/2006/main" xmlns:w14="http://schemas.microsoft.com/office/word/2010/wordml" xmlns:wpg="http://schemas.microsoft.com/office/word/2010/wordprocessingGroup" xmlns:wpi="http://schemas.microsoft.com/office/word/2010/wordprocessingInk" xmlns:wne="http://schemas.microsoft.com/office/word/2006/wordml" xmlns:wps="http://schemas.microsoft.com/office/word/2010/wordprocessingShape" mc:Ignorable="w14 wp14">
   <w:body>
     <w:p>
       <w:pPr>
@@ -51,6 +51,7 @@
         <w:rPr>
           <w:rFonts w:ascii="Arial" w:hAnsi="Arial" w:cs="Arial"/>
           <w:b/>
+          <w:color w:val="365F91"/>
           <w:sz w:val="72"/>
           <w:szCs w:val="72"/>
         </w:rPr>
@@ -59,6 +60,7 @@
         <w:rPr>
           <w:rFonts w:ascii="Arial" w:hAnsi="Arial" w:cs="Arial"/>
           <w:b/>
+          <w:color w:val="365F91"/>
           <w:sz w:val="72"/>
           <w:szCs w:val="72"/>
         </w:rPr>
@@ -68,6 +70,7 @@
         <w:rPr>
           <w:rFonts w:ascii="Arial" w:hAnsi="Arial" w:cs="Arial"/>
           <w:b/>
+          <w:color w:val="365F91"/>
           <w:sz w:val="72"/>
           <w:szCs w:val="72"/>
         </w:rPr>
@@ -78,6 +81,7 @@
       <w:pPr>
         <w:rPr>
           <w:rFonts w:ascii="Arial" w:hAnsi="Arial" w:cs="Arial"/>
+          <w:color w:val="365F91"/>
           <w:sz w:val="22"/>
           <w:szCs w:val="22"/>
         </w:rPr>
@@ -89,6 +93,7 @@
         <w:rPr>
           <w:rFonts w:ascii="Arial" w:hAnsi="Arial" w:cs="Arial"/>
           <w:b/>
+          <w:color w:val="365F91"/>
           <w:sz w:val="32"/>
           <w:szCs w:val="32"/>
         </w:rPr>
@@ -97,6 +102,7 @@
         <w:rPr>
           <w:rFonts w:ascii="Arial" w:hAnsi="Arial" w:cs="Arial"/>
           <w:b/>
+          <w:color w:val="365F91"/>
           <w:sz w:val="32"/>
           <w:szCs w:val="32"/>
         </w:rPr>
@@ -105,9 +111,22 @@
     </w:p>
     <w:p>
       <w:pPr>
+        <w:pStyle w:val="Heading1"/>
+        <w:rPr>
+          <w:color w:val="365F91"/>
+          <w:sz w:val="72"/>
+          <w:szCs w:val="72"/>
+        </w:rPr>
+      </w:pPr>
+      <w:bookmarkStart w:id="0" w:name="_GoBack"/>
+      <w:bookmarkEnd w:id="0"/>
+    </w:p>
+    <w:p>
+      <w:pPr>
         <w:jc w:val="center"/>
         <w:rPr>
           <w:rFonts w:ascii="Arial" w:hAnsi="Arial" w:cs="Arial"/>
+          <w:color w:val="365F91"/>
           <w:sz w:val="32"/>
           <w:szCs w:val="32"/>
         </w:rPr>
@@ -118,6 +137,7 @@
         <w:jc w:val="center"/>
         <w:rPr>
           <w:rFonts w:ascii="Arial" w:hAnsi="Arial" w:cs="Arial"/>
+          <w:color w:val="365F91"/>
           <w:sz w:val="32"/>
           <w:szCs w:val="32"/>
         </w:rPr>
@@ -128,6 +148,7 @@
         <w:jc w:val="center"/>
         <w:rPr>
           <w:rFonts w:ascii="Arial" w:hAnsi="Arial" w:cs="Arial"/>
+          <w:color w:val="365F91"/>
           <w:sz w:val="32"/>
           <w:szCs w:val="32"/>
         </w:rPr>
@@ -138,6 +159,7 @@
         <w:jc w:val="center"/>
         <w:rPr>
           <w:rFonts w:ascii="Arial" w:hAnsi="Arial" w:cs="Arial"/>
+          <w:color w:val="365F91"/>
           <w:sz w:val="32"/>
           <w:szCs w:val="32"/>
         </w:rPr>
@@ -148,69 +170,63 @@
         <w:jc w:val="center"/>
         <w:rPr>
           <w:rFonts w:ascii="Arial" w:hAnsi="Arial" w:cs="Arial"/>
-          <w:sz w:val="32"/>
-          <w:szCs w:val="32"/>
-        </w:rPr>
-      </w:pPr>
+          <w:b/>
+          <w:color w:val="365F91"/>
+          <w:sz w:val="22"/>
+          <w:szCs w:val="22"/>
+        </w:rPr>
+      </w:pPr>
+      <w:r>
+        <w:rPr>
+          <w:rFonts w:ascii="Arial" w:hAnsi="Arial" w:cs="Arial"/>
+          <w:b/>
+          <w:color w:val="365F91"/>
+          <w:sz w:val="22"/>
+          <w:szCs w:val="22"/>
+        </w:rPr>
+        <w:t>Copyright ©</w:t>
+      </w:r>
+      <w:r>
+        <w:rPr>
+          <w:rFonts w:ascii="Arial" w:hAnsi="Arial" w:cs="Arial"/>
+          <w:b/>
+          <w:color w:val="365F91"/>
+          <w:sz w:val="22"/>
+          <w:szCs w:val="22"/>
+        </w:rPr>
+        <w:t xml:space="preserve"> </w:t>
+      </w:r>
+      <w:r>
+        <w:rPr>
+          <w:rFonts w:ascii="Arial" w:hAnsi="Arial" w:cs="Arial"/>
+          <w:b/>
+          <w:color w:val="365F91"/>
+          <w:sz w:val="22"/>
+          <w:szCs w:val="22"/>
+        </w:rPr>
+        <w:t>2013</w:t>
+      </w:r>
     </w:p>
     <w:p>
       <w:pPr>
         <w:jc w:val="center"/>
         <w:rPr>
           <w:rFonts w:ascii="Arial" w:hAnsi="Arial" w:cs="Arial"/>
-          <w:sz w:val="22"/>
-          <w:szCs w:val="22"/>
+          <w:b/>
+          <w:color w:val="365F91"/>
         </w:rPr>
       </w:pPr>
       <w:r>
         <w:rPr>
           <w:rFonts w:ascii="Arial" w:hAnsi="Arial" w:cs="Arial"/>
-          <w:sz w:val="22"/>
-          <w:szCs w:val="22"/>
-        </w:rPr>
-        <w:t>Copyright ©</w:t>
-      </w:r>
-      <w:r>
-        <w:rPr>
-          <w:rFonts w:ascii="Arial" w:hAnsi="Arial" w:cs="Arial"/>
-          <w:sz w:val="22"/>
-          <w:szCs w:val="22"/>
-        </w:rPr>
-        <w:t xml:space="preserve"> </w:t>
-      </w:r>
-      <w:r>
-        <w:rPr>
-          <w:rFonts w:ascii="Arial" w:hAnsi="Arial" w:cs="Arial"/>
-          <w:sz w:val="22"/>
-          <w:szCs w:val="22"/>
-        </w:rPr>
-        <w:t>2013</w:t>
-      </w:r>
-    </w:p>
-    <w:p>
-      <w:pPr>
-        <w:jc w:val="center"/>
-        <w:rPr>
-          <w:rFonts w:ascii="Arial" w:hAnsi="Arial" w:cs="Arial"/>
-        </w:rPr>
-      </w:pPr>
-      <w:r>
-        <w:rPr>
-          <w:rFonts w:ascii="Arial" w:hAnsi="Arial" w:cs="Arial"/>
+          <w:b/>
+          <w:color w:val="365F91"/>
         </w:rPr>
         <w:t>April 11, 2013</w:t>
       </w:r>
     </w:p>
     <w:p>
       <w:pPr>
-        <w:rPr>
-          <w:rFonts w:ascii="Arial" w:hAnsi="Arial" w:cs="Arial"/>
-        </w:rPr>
-      </w:pPr>
-    </w:p>
-    <w:p>
-      <w:pPr>
-        <w:jc w:val="center"/>
         <w:rPr>
           <w:rFonts w:ascii="Arial" w:hAnsi="Arial" w:cs="Arial"/>
         </w:rPr>
@@ -274,7 +290,7 @@
           <w:r>
             <w:fldChar w:fldCharType="separate"/>
           </w:r>
-          <w:hyperlink w:anchor="_Toc332184432" w:history="1">
+          <w:hyperlink w:anchor="_Toc353790480" w:history="1">
             <w:r>
               <w:rPr>
                 <w:rStyle w:val="Hyperlink"/>
@@ -301,7 +317,7 @@
                 <w:noProof/>
                 <w:webHidden/>
               </w:rPr>
-              <w:instrText xml:space="preserve"> PAGEREF _Toc332184432 \h </w:instrText>
+              <w:instrText xml:space="preserve"> PAGEREF _Toc353790480 \h </w:instrText>
             </w:r>
             <w:r>
               <w:rPr>
@@ -345,13 +361,13 @@
               <w:szCs w:val="22"/>
             </w:rPr>
           </w:pPr>
-          <w:hyperlink w:anchor="_Toc332184433" w:history="1">
+          <w:hyperlink w:anchor="_Toc353790481" w:history="1">
             <w:r>
               <w:rPr>
                 <w:rStyle w:val="Hyperlink"/>
                 <w:noProof/>
               </w:rPr>
-              <w:t>Hardware and Software Requirements</w:t>
+              <w:t>System Requirements</w:t>
             </w:r>
             <w:r>
               <w:rPr>
@@ -372,7 +388,7 @@
                 <w:noProof/>
                 <w:webHidden/>
               </w:rPr>
-              <w:instrText xml:space="preserve"> PAGEREF _Toc332184433 \h </w:instrText>
+              <w:instrText xml:space="preserve"> PAGEREF _Toc353790481 \h </w:instrText>
             </w:r>
             <w:r>
               <w:rPr>
@@ -416,13 +432,13 @@
               <w:szCs w:val="22"/>
             </w:rPr>
           </w:pPr>
-          <w:hyperlink w:anchor="_Toc332184434" w:history="1">
+          <w:hyperlink w:anchor="_Toc353790482" w:history="1">
             <w:r>
               <w:rPr>
                 <w:rStyle w:val="Hyperlink"/>
                 <w:noProof/>
               </w:rPr>
-              <w:t>Installation and Setup</w:t>
+              <w:t>Quick-Start  Installation and JT9 Setup</w:t>
             </w:r>
             <w:r>
               <w:rPr>
@@ -443,7 +459,7 @@
                 <w:noProof/>
                 <w:webHidden/>
               </w:rPr>
-              <w:instrText xml:space="preserve"> PAGEREF _Toc332184434 \h </w:instrText>
+              <w:instrText xml:space="preserve"> PAGEREF _Toc353790482 \h </w:instrText>
             </w:r>
             <w:r>
               <w:rPr>
@@ -463,7 +479,7 @@
                 <w:noProof/>
                 <w:webHidden/>
               </w:rPr>
-              <w:t>5</w:t>
+              <w:t>4</w:t>
             </w:r>
             <w:r>
               <w:rPr>
@@ -487,13 +503,13 @@
               <w:szCs w:val="22"/>
             </w:rPr>
           </w:pPr>
-          <w:hyperlink w:anchor="_Toc332184435" w:history="1">
+          <w:hyperlink w:anchor="_Toc353790483" w:history="1">
             <w:r>
               <w:rPr>
                 <w:rStyle w:val="Hyperlink"/>
                 <w:noProof/>
               </w:rPr>
-              <w:t>Decoding Tutorial</w:t>
+              <w:t>Operating Hints</w:t>
             </w:r>
             <w:r>
               <w:rPr>
@@ -514,7 +530,7 @@
                 <w:noProof/>
                 <w:webHidden/>
               </w:rPr>
-              <w:instrText xml:space="preserve"> PAGEREF _Toc332184435 \h </w:instrText>
+              <w:instrText xml:space="preserve"> PAGEREF _Toc353790483 \h </w:instrText>
             </w:r>
             <w:r>
               <w:rPr>
@@ -534,7 +550,7 @@
                 <w:noProof/>
                 <w:webHidden/>
               </w:rPr>
-              <w:t>11</w:t>
+              <w:t>8</w:t>
             </w:r>
             <w:r>
               <w:rPr>
@@ -558,7 +574,7 @@
               <w:szCs w:val="22"/>
             </w:rPr>
           </w:pPr>
-          <w:hyperlink w:anchor="_Toc332184436" w:history="1">
+          <w:hyperlink w:anchor="_Toc353790484" w:history="1">
             <w:r>
               <w:rPr>
                 <w:rStyle w:val="Hyperlink"/>
@@ -585,7 +601,7 @@
                 <w:noProof/>
                 <w:webHidden/>
               </w:rPr>
-              <w:instrText xml:space="preserve"> PAGEREF _Toc332184436 \h </w:instrText>
+              <w:instrText xml:space="preserve"> PAGEREF _Toc353790484 \h </w:instrText>
             </w:r>
             <w:r>
               <w:rPr>
@@ -605,7 +621,7 @@
                 <w:noProof/>
                 <w:webHidden/>
               </w:rPr>
-              <w:t>14</w:t>
+              <w:t>8</w:t>
             </w:r>
             <w:r>
               <w:rPr>
@@ -629,7 +645,7 @@
               <w:szCs w:val="22"/>
             </w:rPr>
           </w:pPr>
-          <w:hyperlink w:anchor="_Toc332184437" w:history="1">
+          <w:hyperlink w:anchor="_Toc353790485" w:history="1">
             <w:r>
               <w:rPr>
                 <w:rStyle w:val="Hyperlink"/>
@@ -656,7 +672,7 @@
                 <w:noProof/>
                 <w:webHidden/>
               </w:rPr>
-              <w:instrText xml:space="preserve"> PAGEREF _Toc332184437 \h </w:instrText>
+              <w:instrText xml:space="preserve"> PAGEREF _Toc353790485 \h </w:instrText>
             </w:r>
             <w:r>
               <w:rPr>
@@ -676,7 +692,7 @@
                 <w:noProof/>
                 <w:webHidden/>
               </w:rPr>
-              <w:t>19</w:t>
+              <w:t>8</w:t>
             </w:r>
             <w:r>
               <w:rPr>
@@ -700,7 +716,7 @@
               <w:szCs w:val="22"/>
             </w:rPr>
           </w:pPr>
-          <w:hyperlink w:anchor="_Toc332184438" w:history="1">
+          <w:hyperlink w:anchor="_Toc353790486" w:history="1">
             <w:r>
               <w:rPr>
                 <w:rStyle w:val="Hyperlink"/>
@@ -727,7 +743,7 @@
                 <w:noProof/>
                 <w:webHidden/>
               </w:rPr>
-              <w:instrText xml:space="preserve"> PAGEREF _Toc332184438 \h </w:instrText>
+              <w:instrText xml:space="preserve"> PAGEREF _Toc353790486 \h </w:instrText>
             </w:r>
             <w:r>
               <w:rPr>
@@ -747,7 +763,7 @@
                 <w:noProof/>
                 <w:webHidden/>
               </w:rPr>
-              <w:t>20</w:t>
+              <w:t>10</w:t>
             </w:r>
             <w:r>
               <w:rPr>
@@ -771,78 +787,7 @@
               <w:szCs w:val="22"/>
             </w:rPr>
           </w:pPr>
-          <w:hyperlink w:anchor="_Toc332184439" w:history="1">
-            <w:r>
-              <w:rPr>
-                <w:rStyle w:val="Hyperlink"/>
-                <w:noProof/>
-              </w:rPr>
-              <w:t>Appendix C:  Astronomical Calculations</w:t>
-            </w:r>
-            <w:r>
-              <w:rPr>
-                <w:noProof/>
-                <w:webHidden/>
-              </w:rPr>
-              <w:tab/>
-            </w:r>
-            <w:r>
-              <w:rPr>
-                <w:noProof/>
-                <w:webHidden/>
-              </w:rPr>
-              <w:fldChar w:fldCharType="begin"/>
-            </w:r>
-            <w:r>
-              <w:rPr>
-                <w:noProof/>
-                <w:webHidden/>
-              </w:rPr>
-              <w:instrText xml:space="preserve"> PAGEREF _Toc332184439 \h </w:instrText>
-            </w:r>
-            <w:r>
-              <w:rPr>
-                <w:noProof/>
-                <w:webHidden/>
-              </w:rPr>
-            </w:r>
-            <w:r>
-              <w:rPr>
-                <w:noProof/>
-                <w:webHidden/>
-              </w:rPr>
-              <w:fldChar w:fldCharType="separate"/>
-            </w:r>
-            <w:r>
-              <w:rPr>
-                <w:noProof/>
-                <w:webHidden/>
-              </w:rPr>
-              <w:t>21</w:t>
-            </w:r>
-            <w:r>
-              <w:rPr>
-                <w:noProof/>
-                <w:webHidden/>
-              </w:rPr>
-              <w:fldChar w:fldCharType="end"/>
-            </w:r>
-          </w:hyperlink>
-        </w:p>
-        <w:p>
-          <w:pPr>
-            <w:pStyle w:val="TOC1"/>
-            <w:tabs>
-              <w:tab w:val="right" w:leader="dot" w:pos="9350"/>
-            </w:tabs>
-            <w:rPr>
-              <w:rFonts w:eastAsiaTheme="minorEastAsia" w:cstheme="minorBidi"/>
-              <w:noProof/>
-              <w:sz w:val="22"/>
-              <w:szCs w:val="22"/>
-            </w:rPr>
-          </w:pPr>
-          <w:hyperlink w:anchor="_Toc332184440" w:history="1">
+          <w:hyperlink w:anchor="_Toc353790487" w:history="1">
             <w:r>
               <w:rPr>
                 <w:rStyle w:val="Hyperlink"/>
@@ -869,7 +814,7 @@
                 <w:noProof/>
                 <w:webHidden/>
               </w:rPr>
-              <w:instrText xml:space="preserve"> PAGEREF _Toc332184440 \h </w:instrText>
+              <w:instrText xml:space="preserve"> PAGEREF _Toc353790487 \h </w:instrText>
             </w:r>
             <w:r>
               <w:rPr>
@@ -889,7 +834,7 @@
                 <w:noProof/>
                 <w:webHidden/>
               </w:rPr>
-              <w:t>22</w:t>
+              <w:t>10</w:t>
             </w:r>
             <w:r>
               <w:rPr>
@@ -931,15 +876,15 @@
       <w:pPr>
         <w:pStyle w:val="Heading1"/>
       </w:pPr>
-      <w:bookmarkStart w:id="0" w:name="_Toc332184432"/>
+      <w:bookmarkStart w:id="1" w:name="_Toc353790480"/>
       <w:r>
         <w:lastRenderedPageBreak/>
         <w:t>Introduction</w:t>
       </w:r>
-      <w:bookmarkEnd w:id="0"/>
-    </w:p>
-    <w:p>
-      <w:hyperlink r:id="rId8" w:history="1">
+      <w:bookmarkEnd w:id="1"/>
+    </w:p>
+    <w:p>
+      <w:hyperlink r:id="rId9" w:history="1">
         <w:r>
           <w:rPr>
             <w:rStyle w:val="Hyperlink"/>
@@ -1159,14 +1104,14 @@
       <w:pPr>
         <w:pStyle w:val="Heading1"/>
       </w:pPr>
-      <w:bookmarkStart w:id="1" w:name="_Toc332184433"/>
+      <w:bookmarkStart w:id="2" w:name="_Toc353790481"/>
       <w:r>
         <w:t>System</w:t>
       </w:r>
       <w:r>
         <w:t xml:space="preserve"> Requirements</w:t>
       </w:r>
-      <w:bookmarkEnd w:id="1"/>
+      <w:bookmarkEnd w:id="2"/>
     </w:p>
     <w:p>
       <w:pPr>
@@ -1337,7 +1282,7 @@
         </w:rPr>
         <w:t xml:space="preserve"> </w:t>
       </w:r>
-      <w:hyperlink r:id="rId9" w:history="1">
+      <w:hyperlink r:id="rId10" w:history="1">
         <w:r>
           <w:rPr>
             <w:rFonts w:ascii="Arial" w:eastAsia="Times New Roman" w:hAnsi="Arial" w:cs="Arial"/>
@@ -1364,7 +1309,7 @@
       <w:pPr>
         <w:pStyle w:val="Heading1"/>
       </w:pPr>
-      <w:bookmarkStart w:id="2" w:name="_Toc332184434"/>
+      <w:bookmarkStart w:id="3" w:name="_Toc353790482"/>
       <w:r>
         <w:t>Quick-</w:t>
       </w:r>
@@ -1391,7 +1336,7 @@
       <w:r>
         <w:t>Setup</w:t>
       </w:r>
-      <w:bookmarkEnd w:id="2"/>
+      <w:bookmarkEnd w:id="3"/>
       <w:r>
         <w:t xml:space="preserve"> </w:t>
       </w:r>
@@ -1420,7 +1365,7 @@
         </w:rPr>
         <w:t xml:space="preserve"> can be downloaded from the WSJT Home Page at </w:t>
       </w:r>
-      <w:hyperlink r:id="rId10" w:history="1">
+      <w:hyperlink r:id="rId11" w:history="1">
         <w:r>
           <w:rPr>
             <w:rStyle w:val="Hyperlink"/>
@@ -1580,10 +1525,10 @@
                     <pic:cNvPicPr/>
                   </pic:nvPicPr>
                   <pic:blipFill>
-                    <a:blip r:embed="rId11" cstate="print">
+                    <a:blip r:embed="rId12" cstate="print">
                       <a:extLst>
                         <a:ext uri="{28A0092B-C50C-407E-A947-70E740481C1C}">
-                          <a14:useLocalDpi xmlns:a14="http://schemas.microsoft.com/office/drawing/2010/main" xmlns:wps="http://schemas.microsoft.com/office/word/2010/wordprocessingShape" xmlns:wpi="http://schemas.microsoft.com/office/word/2010/wordprocessingInk" xmlns:wpg="http://schemas.microsoft.com/office/word/2010/wordprocessingGroup" xmlns:w14="http://schemas.microsoft.com/office/word/2010/wordml" xmlns:w="http://schemas.openxmlformats.org/wordprocessingml/2006/main" xmlns:w10="urn:schemas-microsoft-com:office:word" xmlns:wp14="http://schemas.microsoft.com/office/word/2010/wordprocessingDrawing" xmlns:v="urn:schemas-microsoft-com:vml" xmlns:o="urn:schemas-microsoft-com:office:office" xmlns:mc="http://schemas.openxmlformats.org/markup-compatibility/2006" xmlns:wpc="http://schemas.microsoft.com/office/word/2010/wordprocessingCanvas" xmlns="" val="0"/>
+                          <a14:useLocalDpi xmlns:a14="http://schemas.microsoft.com/office/drawing/2010/main" val="0"/>
                         </a:ext>
                       </a:extLst>
                     </a:blip>
@@ -1684,21 +1629,7 @@
         <w:rPr>
           <w:rFonts w:eastAsia="Times New Roman"/>
         </w:rPr>
-        <w:t xml:space="preserve">Select </w:t>
-      </w:r>
-      <w:proofErr w:type="spellStart"/>
-      <w:r>
-        <w:rPr>
-          <w:rFonts w:eastAsia="Times New Roman"/>
-        </w:rPr>
-        <w:t>submode</w:t>
-      </w:r>
-      <w:proofErr w:type="spellEnd"/>
-      <w:r>
-        <w:rPr>
-          <w:rFonts w:eastAsia="Times New Roman"/>
-        </w:rPr>
-        <w:t xml:space="preserve"> </w:t>
+        <w:t xml:space="preserve">Select submode </w:t>
       </w:r>
       <w:r>
         <w:rPr>
@@ -1872,10 +1803,10 @@
                     <pic:cNvPicPr/>
                   </pic:nvPicPr>
                   <pic:blipFill>
-                    <a:blip r:embed="rId12" cstate="print">
+                    <a:blip r:embed="rId13" cstate="print">
                       <a:extLst>
                         <a:ext uri="{28A0092B-C50C-407E-A947-70E740481C1C}">
-                          <a14:useLocalDpi xmlns:a14="http://schemas.microsoft.com/office/drawing/2010/main" xmlns:wps="http://schemas.microsoft.com/office/word/2010/wordprocessingShape" xmlns:wpi="http://schemas.microsoft.com/office/word/2010/wordprocessingInk" xmlns:wpg="http://schemas.microsoft.com/office/word/2010/wordprocessingGroup" xmlns:w14="http://schemas.microsoft.com/office/word/2010/wordml" xmlns:w="http://schemas.openxmlformats.org/wordprocessingml/2006/main" xmlns:w10="urn:schemas-microsoft-com:office:word" xmlns:wp14="http://schemas.microsoft.com/office/word/2010/wordprocessingDrawing" xmlns:v="urn:schemas-microsoft-com:vml" xmlns:o="urn:schemas-microsoft-com:office:office" xmlns:mc="http://schemas.openxmlformats.org/markup-compatibility/2006" xmlns:wpc="http://schemas.microsoft.com/office/word/2010/wordprocessingCanvas" xmlns="" val="0"/>
+                          <a14:useLocalDpi xmlns:a14="http://schemas.microsoft.com/office/drawing/2010/main" val="0"/>
                         </a:ext>
                       </a:extLst>
                     </a:blip>
@@ -2149,10 +2080,10 @@
                     <pic:cNvPicPr/>
                   </pic:nvPicPr>
                   <pic:blipFill>
-                    <a:blip r:embed="rId13" cstate="print">
+                    <a:blip r:embed="rId14" cstate="print">
                       <a:extLst>
                         <a:ext uri="{28A0092B-C50C-407E-A947-70E740481C1C}">
-                          <a14:useLocalDpi xmlns:a14="http://schemas.microsoft.com/office/drawing/2010/main" xmlns:wps="http://schemas.microsoft.com/office/word/2010/wordprocessingShape" xmlns:wpi="http://schemas.microsoft.com/office/word/2010/wordprocessingInk" xmlns:wpg="http://schemas.microsoft.com/office/word/2010/wordprocessingGroup" xmlns:w14="http://schemas.microsoft.com/office/word/2010/wordml" xmlns:w="http://schemas.openxmlformats.org/wordprocessingml/2006/main" xmlns:w10="urn:schemas-microsoft-com:office:word" xmlns:wp14="http://schemas.microsoft.com/office/word/2010/wordprocessingDrawing" xmlns:v="urn:schemas-microsoft-com:vml" xmlns:o="urn:schemas-microsoft-com:office:office" xmlns:mc="http://schemas.openxmlformats.org/markup-compatibility/2006" xmlns:wpc="http://schemas.microsoft.com/office/word/2010/wordprocessingCanvas" xmlns="" val="0"/>
+                          <a14:useLocalDpi xmlns:a14="http://schemas.microsoft.com/office/drawing/2010/main" val="0"/>
                         </a:ext>
                       </a:extLst>
                     </a:blip>
@@ -2338,21 +2269,7 @@
         <w:rPr>
           <w:rFonts w:eastAsia="Times New Roman"/>
         </w:rPr>
-        <w:t xml:space="preserve"> </w:t>
-      </w:r>
-      <w:proofErr w:type="spellStart"/>
-      <w:r>
-        <w:rPr>
-          <w:rFonts w:eastAsia="Times New Roman"/>
-        </w:rPr>
-        <w:t>callsign</w:t>
-      </w:r>
-      <w:proofErr w:type="spellEnd"/>
-      <w:r>
-        <w:rPr>
-          <w:rFonts w:eastAsia="Times New Roman"/>
-        </w:rPr>
-        <w:t xml:space="preserve"> and locator of </w:t>
+        <w:t xml:space="preserve"> callsign and locator of </w:t>
       </w:r>
       <w:r>
         <w:rPr>
@@ -2988,10 +2905,10 @@
                     <pic:cNvPicPr/>
                   </pic:nvPicPr>
                   <pic:blipFill>
-                    <a:blip r:embed="rId14" cstate="print">
+                    <a:blip r:embed="rId15" cstate="print">
                       <a:extLst>
                         <a:ext uri="{28A0092B-C50C-407E-A947-70E740481C1C}">
-                          <a14:useLocalDpi xmlns:a14="http://schemas.microsoft.com/office/drawing/2010/main" xmlns:wps="http://schemas.microsoft.com/office/word/2010/wordprocessingShape" xmlns:wpi="http://schemas.microsoft.com/office/word/2010/wordprocessingInk" xmlns:wpg="http://schemas.microsoft.com/office/word/2010/wordprocessingGroup" xmlns:w14="http://schemas.microsoft.com/office/word/2010/wordml" xmlns:w="http://schemas.openxmlformats.org/wordprocessingml/2006/main" xmlns:w10="urn:schemas-microsoft-com:office:word" xmlns:wp14="http://schemas.microsoft.com/office/word/2010/wordprocessingDrawing" xmlns:v="urn:schemas-microsoft-com:vml" xmlns:o="urn:schemas-microsoft-com:office:office" xmlns:mc="http://schemas.openxmlformats.org/markup-compatibility/2006" xmlns:wpc="http://schemas.microsoft.com/office/word/2010/wordprocessingCanvas" xmlns="" val="0"/>
+                          <a14:useLocalDpi xmlns:a14="http://schemas.microsoft.com/office/drawing/2010/main" val="0"/>
                         </a:ext>
                       </a:extLst>
                     </a:blip>
@@ -3137,11 +3054,11 @@
       <w:pPr>
         <w:pStyle w:val="Heading1"/>
       </w:pPr>
-      <w:bookmarkStart w:id="3" w:name="_Toc332184435"/>
+      <w:bookmarkStart w:id="4" w:name="_Toc353790483"/>
       <w:r>
         <w:t>Operating Hints</w:t>
       </w:r>
-      <w:bookmarkEnd w:id="3"/>
+      <w:bookmarkEnd w:id="4"/>
     </w:p>
     <w:p>
       <w:pPr>
@@ -3184,7 +3101,7 @@
       <w:pPr>
         <w:pStyle w:val="Heading1"/>
       </w:pPr>
-      <w:bookmarkStart w:id="4" w:name="_Toc332184436"/>
+      <w:bookmarkStart w:id="5" w:name="_Toc353790484"/>
       <w:r>
         <w:t xml:space="preserve">Additional </w:t>
       </w:r>
@@ -3194,7 +3111,7 @@
       <w:r>
         <w:t>Options</w:t>
       </w:r>
-      <w:bookmarkEnd w:id="4"/>
+      <w:bookmarkEnd w:id="5"/>
     </w:p>
     <w:p>
       <w:r>
@@ -3205,11 +3122,11 @@
       <w:pPr>
         <w:pStyle w:val="Heading1"/>
       </w:pPr>
-      <w:bookmarkStart w:id="5" w:name="_Toc332184437"/>
+      <w:bookmarkStart w:id="6" w:name="_Toc353790485"/>
       <w:r>
         <w:t>Appendix A: Installed and Generated Files</w:t>
       </w:r>
-      <w:bookmarkEnd w:id="5"/>
+      <w:bookmarkEnd w:id="6"/>
     </w:p>
     <w:p>
       <w:r>
@@ -4540,24 +4457,22 @@
       <w:pPr>
         <w:pStyle w:val="Heading1"/>
       </w:pPr>
-      <w:bookmarkStart w:id="6" w:name="JT65_Protocol"/>
-      <w:bookmarkStart w:id="7" w:name="_Toc332184438"/>
-      <w:bookmarkEnd w:id="6"/>
+      <w:bookmarkStart w:id="7" w:name="JT65_Protocol"/>
+      <w:bookmarkStart w:id="8" w:name="_Toc353790486"/>
+      <w:bookmarkEnd w:id="7"/>
       <w:r>
         <w:t>Appendix B:  The JT65 Protocol</w:t>
       </w:r>
-      <w:bookmarkEnd w:id="7"/>
+      <w:bookmarkEnd w:id="8"/>
     </w:p>
     <w:p>
       <w:pPr>
         <w:pStyle w:val="Heading1"/>
         <w:spacing w:before="120"/>
       </w:pPr>
-      <w:bookmarkStart w:id="8" w:name="_GoBack"/>
       <w:bookmarkStart w:id="9" w:name="_Toc26540272"/>
       <w:bookmarkStart w:id="10" w:name="_Toc142881090"/>
-      <w:bookmarkStart w:id="11" w:name="_Toc332184440"/>
-      <w:bookmarkEnd w:id="8"/>
+      <w:bookmarkStart w:id="11" w:name="_Toc353790487"/>
       <w:r>
         <w:t>Appendix D</w:t>
       </w:r>
@@ -4612,7 +4527,7 @@
         </w:rPr>
         <w:t xml:space="preserve">under the </w:t>
       </w:r>
-      <w:hyperlink r:id="rId15" w:history="1">
+      <w:hyperlink r:id="rId16" w:history="1">
         <w:r>
           <w:rPr>
             <w:rStyle w:val="Hyperlink"/>
@@ -4657,7 +4572,7 @@
         </w:rPr>
         <w:t xml:space="preserve">itory at </w:t>
       </w:r>
-      <w:hyperlink r:id="rId16" w:history="1">
+      <w:hyperlink r:id="rId17" w:history="1">
         <w:r>
           <w:rPr>
             <w:rStyle w:val="Hyperlink"/>
@@ -4850,7 +4765,7 @@
     </w:p>
     <w:p/>
     <w:sectPr>
-      <w:footerReference w:type="default" r:id="rId17"/>
+      <w:footerReference w:type="default" r:id="rId18"/>
       <w:pgSz w:w="12240" w:h="15840"/>
       <w:pgMar w:top="1440" w:right="1440" w:bottom="1440" w:left="1440" w:header="720" w:footer="720" w:gutter="0"/>
       <w:cols w:space="720"/>
@@ -4862,7 +4777,7 @@
 </file>
 
 <file path=word/endnotes.xml><?xml version="1.0" encoding="utf-8"?>
-<w:endnotes xmlns:ve="http://schemas.openxmlformats.org/markup-compatibility/2006" xmlns:o="urn:schemas-microsoft-com:office:office" xmlns:r="http://schemas.openxmlformats.org/officeDocument/2006/relationships" xmlns:m="http://schemas.openxmlformats.org/officeDocument/2006/math" xmlns:v="urn:schemas-microsoft-com:vml" xmlns:wp="http://schemas.openxmlformats.org/drawingml/2006/wordprocessingDrawing" xmlns:w10="urn:schemas-microsoft-com:office:word" xmlns:w="http://schemas.openxmlformats.org/wordprocessingml/2006/main" xmlns:wne="http://schemas.microsoft.com/office/word/2006/wordml">
+<w:endnotes xmlns:wpc="http://schemas.microsoft.com/office/word/2010/wordprocessingCanvas" xmlns:mc="http://schemas.openxmlformats.org/markup-compatibility/2006" xmlns:o="urn:schemas-microsoft-com:office:office" xmlns:r="http://schemas.openxmlformats.org/officeDocument/2006/relationships" xmlns:m="http://schemas.openxmlformats.org/officeDocument/2006/math" xmlns:v="urn:schemas-microsoft-com:vml" xmlns:wp14="http://schemas.microsoft.com/office/word/2010/wordprocessingDrawing" xmlns:wp="http://schemas.openxmlformats.org/drawingml/2006/wordprocessingDrawing" xmlns:w10="urn:schemas-microsoft-com:office:word" xmlns:w="http://schemas.openxmlformats.org/wordprocessingml/2006/main" xmlns:w14="http://schemas.microsoft.com/office/word/2010/wordml" xmlns:wpg="http://schemas.microsoft.com/office/word/2010/wordprocessingGroup" xmlns:wpi="http://schemas.microsoft.com/office/word/2010/wordprocessingInk" xmlns:wne="http://schemas.microsoft.com/office/word/2006/wordml" xmlns:wps="http://schemas.microsoft.com/office/word/2010/wordprocessingShape" mc:Ignorable="w14 wp14">
   <w:endnote w:type="separator" w:id="-1">
     <w:p>
       <w:pPr>
@@ -4887,7 +4802,7 @@
 </file>
 
 <file path=word/footer1.xml><?xml version="1.0" encoding="utf-8"?>
-<w:ftr xmlns:ve="http://schemas.openxmlformats.org/markup-compatibility/2006" xmlns:o="urn:schemas-microsoft-com:office:office" xmlns:r="http://schemas.openxmlformats.org/officeDocument/2006/relationships" xmlns:m="http://schemas.openxmlformats.org/officeDocument/2006/math" xmlns:v="urn:schemas-microsoft-com:vml" xmlns:wp="http://schemas.openxmlformats.org/drawingml/2006/wordprocessingDrawing" xmlns:w10="urn:schemas-microsoft-com:office:word" xmlns:w="http://schemas.openxmlformats.org/wordprocessingml/2006/main" xmlns:wne="http://schemas.microsoft.com/office/word/2006/wordml">
+<w:ftr xmlns:wpc="http://schemas.microsoft.com/office/word/2010/wordprocessingCanvas" xmlns:mc="http://schemas.openxmlformats.org/markup-compatibility/2006" xmlns:o="urn:schemas-microsoft-com:office:office" xmlns:r="http://schemas.openxmlformats.org/officeDocument/2006/relationships" xmlns:m="http://schemas.openxmlformats.org/officeDocument/2006/math" xmlns:v="urn:schemas-microsoft-com:vml" xmlns:wp14="http://schemas.microsoft.com/office/word/2010/wordprocessingDrawing" xmlns:wp="http://schemas.openxmlformats.org/drawingml/2006/wordprocessingDrawing" xmlns:w10="urn:schemas-microsoft-com:office:word" xmlns:w="http://schemas.openxmlformats.org/wordprocessingml/2006/main" xmlns:w14="http://schemas.microsoft.com/office/word/2010/wordml" xmlns:wpg="http://schemas.microsoft.com/office/word/2010/wordprocessingGroup" xmlns:wpi="http://schemas.microsoft.com/office/word/2010/wordprocessingInk" xmlns:wne="http://schemas.microsoft.com/office/word/2006/wordml" xmlns:wps="http://schemas.microsoft.com/office/word/2010/wordprocessingShape" mc:Ignorable="w14 wp14">
   <w:sdt>
     <w:sdtPr>
       <w:id w:val="-1223746388"/>
@@ -4907,14 +4822,27 @@
           <w:pStyle w:val="Footer"/>
           <w:jc w:val="center"/>
         </w:pPr>
-        <w:fldSimple w:instr=" PAGE   \* MERGEFORMAT ">
-          <w:r>
-            <w:rPr>
-              <w:noProof/>
-            </w:rPr>
-            <w:t>4</w:t>
-          </w:r>
-        </w:fldSimple>
+        <w:r>
+          <w:fldChar w:fldCharType="begin"/>
+        </w:r>
+        <w:r>
+          <w:instrText xml:space="preserve"> PAGE   \* MERGEFORMAT </w:instrText>
+        </w:r>
+        <w:r>
+          <w:fldChar w:fldCharType="separate"/>
+        </w:r>
+        <w:r>
+          <w:rPr>
+            <w:noProof/>
+          </w:rPr>
+          <w:t>10</w:t>
+        </w:r>
+        <w:r>
+          <w:rPr>
+            <w:noProof/>
+          </w:rPr>
+          <w:fldChar w:fldCharType="end"/>
+        </w:r>
       </w:p>
     </w:sdtContent>
   </w:sdt>
@@ -4927,7 +4855,7 @@
 </file>
 
 <file path=word/footnotes.xml><?xml version="1.0" encoding="utf-8"?>
-<w:footnotes xmlns:ve="http://schemas.openxmlformats.org/markup-compatibility/2006" xmlns:o="urn:schemas-microsoft-com:office:office" xmlns:r="http://schemas.openxmlformats.org/officeDocument/2006/relationships" xmlns:m="http://schemas.openxmlformats.org/officeDocument/2006/math" xmlns:v="urn:schemas-microsoft-com:vml" xmlns:wp="http://schemas.openxmlformats.org/drawingml/2006/wordprocessingDrawing" xmlns:w10="urn:schemas-microsoft-com:office:word" xmlns:w="http://schemas.openxmlformats.org/wordprocessingml/2006/main" xmlns:wne="http://schemas.microsoft.com/office/word/2006/wordml">
+<w:footnotes xmlns:wpc="http://schemas.microsoft.com/office/word/2010/wordprocessingCanvas" xmlns:mc="http://schemas.openxmlformats.org/markup-compatibility/2006" xmlns:o="urn:schemas-microsoft-com:office:office" xmlns:r="http://schemas.openxmlformats.org/officeDocument/2006/relationships" xmlns:m="http://schemas.openxmlformats.org/officeDocument/2006/math" xmlns:v="urn:schemas-microsoft-com:vml" xmlns:wp14="http://schemas.microsoft.com/office/word/2010/wordprocessingDrawing" xmlns:wp="http://schemas.openxmlformats.org/drawingml/2006/wordprocessingDrawing" xmlns:w10="urn:schemas-microsoft-com:office:word" xmlns:w="http://schemas.openxmlformats.org/wordprocessingml/2006/main" xmlns:w14="http://schemas.microsoft.com/office/word/2010/wordml" xmlns:wpg="http://schemas.microsoft.com/office/word/2010/wordprocessingGroup" xmlns:wpi="http://schemas.microsoft.com/office/word/2010/wordprocessingInk" xmlns:wne="http://schemas.microsoft.com/office/word/2006/wordml" xmlns:wps="http://schemas.microsoft.com/office/word/2010/wordprocessingShape" mc:Ignorable="w14 wp14">
   <w:footnote w:type="separator" w:id="-1">
     <w:p>
       <w:pPr>
@@ -4952,7 +4880,7 @@
 </file>
 
 <file path=word/numbering.xml><?xml version="1.0" encoding="utf-8"?>
-<w:numbering xmlns:ve="http://schemas.openxmlformats.org/markup-compatibility/2006" xmlns:o="urn:schemas-microsoft-com:office:office" xmlns:r="http://schemas.openxmlformats.org/officeDocument/2006/relationships" xmlns:m="http://schemas.openxmlformats.org/officeDocument/2006/math" xmlns:v="urn:schemas-microsoft-com:vml" xmlns:wp="http://schemas.openxmlformats.org/drawingml/2006/wordprocessingDrawing" xmlns:w10="urn:schemas-microsoft-com:office:word" xmlns:w="http://schemas.openxmlformats.org/wordprocessingml/2006/main" xmlns:wne="http://schemas.microsoft.com/office/word/2006/wordml">
+<w:numbering xmlns:wpc="http://schemas.microsoft.com/office/word/2010/wordprocessingCanvas" xmlns:mc="http://schemas.openxmlformats.org/markup-compatibility/2006" xmlns:o="urn:schemas-microsoft-com:office:office" xmlns:r="http://schemas.openxmlformats.org/officeDocument/2006/relationships" xmlns:m="http://schemas.openxmlformats.org/officeDocument/2006/math" xmlns:v="urn:schemas-microsoft-com:vml" xmlns:wp14="http://schemas.microsoft.com/office/word/2010/wordprocessingDrawing" xmlns:wp="http://schemas.openxmlformats.org/drawingml/2006/wordprocessingDrawing" xmlns:w10="urn:schemas-microsoft-com:office:word" xmlns:w="http://schemas.openxmlformats.org/wordprocessingml/2006/main" xmlns:w14="http://schemas.microsoft.com/office/word/2010/wordml" xmlns:wpg="http://schemas.microsoft.com/office/word/2010/wordprocessingGroup" xmlns:wpi="http://schemas.microsoft.com/office/word/2010/wordprocessingInk" xmlns:wne="http://schemas.microsoft.com/office/word/2006/wordml" xmlns:wps="http://schemas.microsoft.com/office/word/2010/wordprocessingShape" mc:Ignorable="w14 wp14">
   <w:abstractNum w:abstractNumId="0">
     <w:nsid w:val="0AF93307"/>
     <w:multiLevelType w:val="hybridMultilevel"/>
@@ -5840,7 +5768,7 @@
 </file>
 
 <file path=word/styles.xml><?xml version="1.0" encoding="utf-8"?>
-<w:styles xmlns:r="http://schemas.openxmlformats.org/officeDocument/2006/relationships" xmlns:w="http://schemas.openxmlformats.org/wordprocessingml/2006/main">
+<w:styles xmlns:mc="http://schemas.openxmlformats.org/markup-compatibility/2006" xmlns:r="http://schemas.openxmlformats.org/officeDocument/2006/relationships" xmlns:w="http://schemas.openxmlformats.org/wordprocessingml/2006/main" xmlns:w14="http://schemas.microsoft.com/office/word/2010/wordml" mc:Ignorable="w14">
   <w:docDefaults>
     <w:rPrDefault>
       <w:rPr>
@@ -6060,7 +5988,6 @@
     <w:uiPriority w:val="99"/>
     <w:semiHidden/>
     <w:unhideWhenUsed/>
-    <w:qFormat/>
     <w:tblPr>
       <w:tblInd w:w="0" w:type="dxa"/>
       <w:tblCellMar>
@@ -6635,6 +6562,7 @@
   <w:style w:type="character" w:default="1" w:styleId="DefaultParagraphFont">
     <w:name w:val="Default Paragraph Font"/>
     <w:uiPriority w:val="1"/>
+    <w:semiHidden/>
     <w:unhideWhenUsed/>
   </w:style>
   <w:style w:type="table" w:default="1" w:styleId="TableNormal">
@@ -7294,7 +7222,7 @@
 </file>
 
 <file path=customXml/itemProps1.xml><?xml version="1.0" encoding="utf-8"?>
-<ds:datastoreItem xmlns:ds="http://schemas.openxmlformats.org/officeDocument/2006/customXml" ds:itemID="{38B42BB9-D371-4C45-AB2C-04FDFBD870DE}">
+<ds:datastoreItem xmlns:ds="http://schemas.openxmlformats.org/officeDocument/2006/customXml" ds:itemID="{27243D8B-E800-41B2-AD74-463E25791FA2}">
   <ds:schemaRefs>
     <ds:schemaRef ds:uri="http://schemas.openxmlformats.org/officeDocument/2006/bibliography"/>
   </ds:schemaRefs>

</xml_diff>